<commit_message>
Update Taxonomy of microservices-v3-110819.docx
Strengthened argument for why the need for a new taxonomy and target audience
</commit_message>
<xml_diff>
--- a/Taxonomy of microservices-v3-110819.docx
+++ b/Taxonomy of microservices-v3-110819.docx
@@ -2400,8 +2400,8 @@
     <w:p>
       <w:pPr>
         <w:rPr>
-          <w:rFonts w:ascii="Amazon Ember" w:hAnsi="Amazon Ember" w:cs="Amazon Ember"/>
-          <w:lang w:val="en-GB"/>
+          <w:sz w:val="25"/>
+          <w:szCs w:val="25"/>
         </w:rPr>
       </w:pPr>
     </w:p>
@@ -2414,9 +2414,221 @@
       <w:r>
         <w:rPr>
           <w:rFonts w:ascii="Amazon Ember" w:hAnsi="Amazon Ember" w:cs="Amazon Ember"/>
-          <w:lang w:val="en-GB"/>
-        </w:rPr>
-        <w:t xml:space="preserve">The </w:t>
+        </w:rPr>
+        <w:t>Soldani et al. (2018) work on microservices focus on their pains and gains and introduce another taxonomy for the pains of microservices. It is basically a 3-stage taxonomy with each stage known to have specific concerns and pains. The stages align with common steps of software development lifecycle. The first one is the design stage for which the main concern is architecture security with some of the pains identified as API versioning, CI/CD, Access control, etc. The second stage is the development stage whose main concerns are microservices, storage and testing with the biggest pains being around microservices separation, data consistency, integration testing, performance testing, distributed transactions. The third stage is operations which is meant to deal with management, monitoring and resource consumption concerns and the pains identified by Soldani et al. (2018) for this stage are service coordination, logging, cascading failure, compute and network issues. The researchers then conducted a systematic review of 51 industrial studies which showed that the biggest concern for microservices are their architectures, the distributed and heterogeneous storage which renders rather complex the work of developers. Management and monitoring of microservices also appear to be major concern for every industrial study</w:t>
+      </w:r>
+      <w:r>
+        <w:rPr>
+          <w:rFonts w:ascii="Amazon Ember" w:hAnsi="Amazon Ember" w:cs="Amazon Ember"/>
+        </w:rPr>
+        <w:t xml:space="preserve">. </w:t>
+      </w:r>
+      <w:r>
+        <w:rPr>
+          <w:rFonts w:ascii="Amazon Ember" w:hAnsi="Amazon Ember" w:cs="Amazon Ember"/>
+        </w:rPr>
+        <w:t>Soldani et al. (2018) also find out that “</w:t>
+      </w:r>
+      <w:r>
+        <w:rPr>
+          <w:rFonts w:ascii="Amazon Ember" w:hAnsi="Amazon Ember" w:cs="Amazon Ember"/>
+        </w:rPr>
+        <w:t>security, testing and resource consumption are also notable concerns, while the concrete development of each microservice is not significantly perceived as problematic</w:t>
+      </w:r>
+      <w:r>
+        <w:rPr>
+          <w:rFonts w:ascii="Amazon Ember" w:hAnsi="Amazon Ember" w:cs="Amazon Ember"/>
+        </w:rPr>
+        <w:t>”</w:t>
+      </w:r>
+      <w:r>
+        <w:rPr>
+          <w:rFonts w:ascii="Amazon Ember" w:hAnsi="Amazon Ember" w:cs="Amazon Ember"/>
+        </w:rPr>
+        <w:t>.</w:t>
+      </w:r>
+      <w:r>
+        <w:rPr>
+          <w:rFonts w:ascii="Amazon Ember" w:hAnsi="Amazon Ember" w:cs="Amazon Ember"/>
+        </w:rPr>
+        <w:t xml:space="preserve"> In the next section we discuss the methodology used for our study to help the reader understand how we arrived into the conclusion of our study.</w:t>
+      </w:r>
+    </w:p>
+    <w:p>
+      <w:pPr>
+        <w:rPr>
+          <w:sz w:val="25"/>
+          <w:szCs w:val="25"/>
+        </w:rPr>
+      </w:pPr>
+    </w:p>
+    <w:p>
+      <w:pPr>
+        <w:rPr>
+          <w:rFonts w:ascii="Amazon Ember" w:hAnsi="Amazon Ember" w:cs="Amazon Ember"/>
+          <w:sz w:val="25"/>
+          <w:szCs w:val="25"/>
+        </w:rPr>
+      </w:pPr>
+    </w:p>
+    <w:p>
+      <w:pPr>
+        <w:rPr>
+          <w:rFonts w:ascii="Amazon Ember" w:hAnsi="Amazon Ember" w:cs="Amazon Ember"/>
+          <w:b/>
+          <w:sz w:val="25"/>
+          <w:szCs w:val="25"/>
+        </w:rPr>
+      </w:pPr>
+      <w:r>
+        <w:rPr>
+          <w:rFonts w:ascii="Amazon Ember" w:hAnsi="Amazon Ember" w:cs="Amazon Ember"/>
+          <w:b/>
+          <w:sz w:val="25"/>
+          <w:szCs w:val="25"/>
+        </w:rPr>
+        <w:t xml:space="preserve">The need for a new taxonomy and </w:t>
+      </w:r>
+      <w:r>
+        <w:rPr>
+          <w:rFonts w:ascii="Amazon Ember" w:hAnsi="Amazon Ember" w:cs="Amazon Ember"/>
+          <w:b/>
+          <w:sz w:val="25"/>
+          <w:szCs w:val="25"/>
+        </w:rPr>
+        <w:t>its intended</w:t>
+      </w:r>
+      <w:r>
+        <w:rPr>
+          <w:rFonts w:ascii="Amazon Ember" w:hAnsi="Amazon Ember" w:cs="Amazon Ember"/>
+          <w:b/>
+          <w:sz w:val="25"/>
+          <w:szCs w:val="25"/>
+        </w:rPr>
+        <w:t xml:space="preserve"> audience</w:t>
+      </w:r>
+    </w:p>
+    <w:p>
+      <w:pPr>
+        <w:rPr>
+          <w:rFonts w:ascii="Amazon Ember" w:hAnsi="Amazon Ember" w:cs="Amazon Ember"/>
+          <w:lang w:val="en-GB"/>
+        </w:rPr>
+      </w:pPr>
+    </w:p>
+    <w:p>
+      <w:pPr>
+        <w:rPr>
+          <w:rFonts w:ascii="Amazon Ember" w:hAnsi="Amazon Ember" w:cs="Amazon Ember"/>
+        </w:rPr>
+      </w:pPr>
+      <w:r>
+        <w:rPr>
+          <w:rFonts w:ascii="Amazon Ember" w:hAnsi="Amazon Ember" w:cs="Amazon Ember"/>
+        </w:rPr>
+        <w:t xml:space="preserve">Soldani et al. </w:t>
+      </w:r>
+      <w:r>
+        <w:rPr>
+          <w:rFonts w:ascii="Amazon Ember" w:hAnsi="Amazon Ember" w:cs="Amazon Ember"/>
+        </w:rPr>
+        <w:t xml:space="preserve">(2018) study </w:t>
+      </w:r>
+      <w:r>
+        <w:rPr>
+          <w:rFonts w:ascii="Amazon Ember" w:hAnsi="Amazon Ember" w:cs="Amazon Ember"/>
+        </w:rPr>
+        <w:t>on the pains and gains of microservices while it does provide good pointers in terms of the challenges and benefits that are to be expected by microservices adopters</w:t>
+      </w:r>
+      <w:r>
+        <w:rPr>
+          <w:rFonts w:ascii="Amazon Ember" w:hAnsi="Amazon Ember" w:cs="Amazon Ember"/>
+        </w:rPr>
+        <w:t>. T</w:t>
+      </w:r>
+      <w:r>
+        <w:rPr>
+          <w:rFonts w:ascii="Amazon Ember" w:hAnsi="Amazon Ember" w:cs="Amazon Ember"/>
+        </w:rPr>
+        <w:t>his is particularly valuable for the challenges in that it helps those planning to adopt microservices be aware of the risks they could potentially encounter</w:t>
+      </w:r>
+      <w:r>
+        <w:rPr>
+          <w:rFonts w:ascii="Amazon Ember" w:hAnsi="Amazon Ember" w:cs="Amazon Ember"/>
+        </w:rPr>
+        <w:t xml:space="preserve"> which means they </w:t>
+      </w:r>
+      <w:r>
+        <w:rPr>
+          <w:rFonts w:ascii="Amazon Ember" w:hAnsi="Amazon Ember" w:cs="Amazon Ember"/>
+        </w:rPr>
+        <w:t>c</w:t>
+      </w:r>
+      <w:r>
+        <w:rPr>
+          <w:rFonts w:ascii="Amazon Ember" w:hAnsi="Amazon Ember" w:cs="Amazon Ember"/>
+        </w:rPr>
+        <w:t>ould</w:t>
+      </w:r>
+      <w:r>
+        <w:rPr>
+          <w:rFonts w:ascii="Amazon Ember" w:hAnsi="Amazon Ember" w:cs="Amazon Ember"/>
+        </w:rPr>
+        <w:t xml:space="preserve"> put </w:t>
+      </w:r>
+      <w:r>
+        <w:rPr>
+          <w:rFonts w:ascii="Amazon Ember" w:hAnsi="Amazon Ember" w:cs="Amazon Ember"/>
+        </w:rPr>
+        <w:t xml:space="preserve">in place </w:t>
+      </w:r>
+      <w:r>
+        <w:rPr>
+          <w:rFonts w:ascii="Amazon Ember" w:hAnsi="Amazon Ember" w:cs="Amazon Ember"/>
+        </w:rPr>
+        <w:t xml:space="preserve">strategies to </w:t>
+      </w:r>
+      <w:r>
+        <w:rPr>
+          <w:rFonts w:ascii="Amazon Ember" w:hAnsi="Amazon Ember" w:cs="Amazon Ember"/>
+        </w:rPr>
+        <w:t xml:space="preserve">proactively mitigate those risks. As such </w:t>
+      </w:r>
+      <w:r>
+        <w:rPr>
+          <w:rFonts w:ascii="Amazon Ember" w:hAnsi="Amazon Ember" w:cs="Amazon Ember"/>
+        </w:rPr>
+        <w:t>Soldani et al.</w:t>
+      </w:r>
+      <w:r>
+        <w:rPr>
+          <w:rFonts w:ascii="Amazon Ember" w:hAnsi="Amazon Ember" w:cs="Amazon Ember"/>
+        </w:rPr>
+        <w:t xml:space="preserve"> (2018) taxonomy which is not intended to help with the classification of microservices does not overlap in any way with our taxonomy. </w:t>
+      </w:r>
+    </w:p>
+    <w:p>
+      <w:pPr>
+        <w:rPr>
+          <w:rFonts w:ascii="Amazon Ember" w:hAnsi="Amazon Ember" w:cs="Amazon Ember"/>
+        </w:rPr>
+      </w:pPr>
+      <w:r>
+        <w:rPr>
+          <w:rFonts w:ascii="Amazon Ember" w:hAnsi="Amazon Ember" w:cs="Amazon Ember"/>
+          <w:lang w:val="en-GB"/>
+        </w:rPr>
+        <w:lastRenderedPageBreak/>
+        <w:t>Similarly, t</w:t>
+      </w:r>
+      <w:bookmarkStart w:id="0" w:name="_GoBack"/>
+      <w:bookmarkEnd w:id="0"/>
+      <w:r>
+        <w:rPr>
+          <w:rFonts w:ascii="Amazon Ember" w:hAnsi="Amazon Ember" w:cs="Amazon Ember"/>
+          <w:lang w:val="en-GB"/>
+        </w:rPr>
+        <w:t xml:space="preserve">he </w:t>
       </w:r>
       <w:r>
         <w:rPr>
@@ -2521,7 +2733,21 @@
           <w:rFonts w:ascii="Amazon Ember" w:hAnsi="Amazon Ember" w:cs="Amazon Ember"/>
           <w:lang w:val="en-GB"/>
         </w:rPr>
-        <w:t>” and he explained</w:t>
+        <w:t>” a</w:t>
+      </w:r>
+      <w:r>
+        <w:rPr>
+          <w:rFonts w:ascii="Amazon Ember" w:hAnsi="Amazon Ember" w:cs="Amazon Ember"/>
+          <w:lang w:val="en-GB"/>
+        </w:rPr>
+        <w:t>s</w:t>
+      </w:r>
+      <w:r>
+        <w:rPr>
+          <w:rFonts w:ascii="Amazon Ember" w:hAnsi="Amazon Ember" w:cs="Amazon Ember"/>
+          <w:lang w:val="en-GB"/>
+        </w:rPr>
+        <w:t xml:space="preserve"> he explained</w:t>
       </w:r>
       <w:r>
         <w:rPr>
@@ -2542,21 +2768,28 @@
           <w:rFonts w:ascii="Amazon Ember" w:hAnsi="Amazon Ember" w:cs="Amazon Ember"/>
           <w:lang w:val="en-GB"/>
         </w:rPr>
-        <w:t>his</w:t>
-      </w:r>
-      <w:r>
-        <w:rPr>
-          <w:rFonts w:ascii="Amazon Ember" w:hAnsi="Amazon Ember" w:cs="Amazon Ember"/>
-          <w:lang w:val="en-GB"/>
-        </w:rPr>
-        <w:t xml:space="preserve"> study </w:t>
-      </w:r>
-      <w:r>
-        <w:rPr>
-          <w:rFonts w:ascii="Amazon Ember" w:hAnsi="Amazon Ember" w:cs="Amazon Ember"/>
-          <w:lang w:val="en-GB"/>
-        </w:rPr>
-        <w:t>is done</w:t>
+        <w:t xml:space="preserve">the researcher </w:t>
+      </w:r>
+      <w:r>
+        <w:rPr>
+          <w:rFonts w:ascii="Amazon Ember" w:hAnsi="Amazon Ember" w:cs="Amazon Ember"/>
+          <w:lang w:val="en-GB"/>
+        </w:rPr>
+        <w:t>based</w:t>
+      </w:r>
+      <w:r>
+        <w:rPr>
+          <w:rFonts w:ascii="Amazon Ember" w:hAnsi="Amazon Ember" w:cs="Amazon Ember"/>
+          <w:lang w:val="en-GB"/>
+        </w:rPr>
+        <w:t xml:space="preserve"> exclusively on technical </w:t>
+      </w:r>
+      <w:r>
+        <w:rPr>
+          <w:rFonts w:ascii="Amazon Ember" w:hAnsi="Amazon Ember" w:cs="Amazon Ember"/>
+          <w:lang w:val="en-GB"/>
+        </w:rPr>
+        <w:t>or</w:t>
       </w:r>
       <w:r>
         <w:rPr>
@@ -2570,14 +2803,28 @@
           <w:rFonts w:ascii="Amazon Ember" w:hAnsi="Amazon Ember" w:cs="Amazon Ember"/>
           <w:lang w:val="en-GB"/>
         </w:rPr>
-        <w:t xml:space="preserve">exclusively </w:t>
-      </w:r>
-      <w:r>
-        <w:rPr>
-          <w:rFonts w:ascii="Amazon Ember" w:hAnsi="Amazon Ember" w:cs="Amazon Ember"/>
-          <w:lang w:val="en-GB"/>
-        </w:rPr>
-        <w:t>based on non-functional requirements</w:t>
+        <w:t xml:space="preserve">non-functional </w:t>
+      </w:r>
+      <w:r>
+        <w:rPr>
+          <w:rFonts w:ascii="Amazon Ember" w:hAnsi="Amazon Ember" w:cs="Amazon Ember"/>
+          <w:lang w:val="en-GB"/>
+        </w:rPr>
+        <w:t xml:space="preserve">aspects </w:t>
+      </w:r>
+      <w:r>
+        <w:rPr>
+          <w:rFonts w:ascii="Amazon Ember" w:hAnsi="Amazon Ember" w:cs="Amazon Ember"/>
+          <w:lang w:val="en-GB"/>
+        </w:rPr>
+        <w:t>related to</w:t>
+      </w:r>
+      <w:r>
+        <w:rPr>
+          <w:rFonts w:ascii="Amazon Ember" w:hAnsi="Amazon Ember" w:cs="Amazon Ember"/>
+          <w:lang w:val="en-GB"/>
+        </w:rPr>
+        <w:t xml:space="preserve"> microservices</w:t>
       </w:r>
       <w:r>
         <w:rPr>
@@ -2596,8 +2843,301 @@
       <w:r>
         <w:rPr>
           <w:rFonts w:ascii="Amazon Ember" w:hAnsi="Amazon Ember" w:cs="Amazon Ember"/>
-        </w:rPr>
-        <w:t xml:space="preserve">Unsurprisingly, there are some similarities </w:t>
+          <w:lang w:val="en-GB"/>
+        </w:rPr>
+        <w:t>While his taxonomy does cover all key stages of the entire lifecycle of microservices helping effectively understand, assess and select microservices based approaches</w:t>
+      </w:r>
+      <w:r>
+        <w:rPr>
+          <w:rFonts w:ascii="Amazon Ember" w:hAnsi="Amazon Ember" w:cs="Amazon Ember"/>
+          <w:lang w:val="en-GB"/>
+        </w:rPr>
+        <w:t xml:space="preserve">, it does not look at microservices from a non-technical </w:t>
+      </w:r>
+      <w:r>
+        <w:rPr>
+          <w:rFonts w:ascii="Amazon Ember" w:hAnsi="Amazon Ember" w:cs="Amazon Ember"/>
+          <w:lang w:val="en-GB"/>
+        </w:rPr>
+        <w:t>or</w:t>
+      </w:r>
+      <w:r>
+        <w:rPr>
+          <w:rFonts w:ascii="Amazon Ember" w:hAnsi="Amazon Ember" w:cs="Amazon Ember"/>
+          <w:lang w:val="en-GB"/>
+        </w:rPr>
+        <w:t xml:space="preserve"> functional prism. </w:t>
+      </w:r>
+      <w:r>
+        <w:rPr>
+          <w:rFonts w:ascii="Amazon Ember" w:hAnsi="Amazon Ember" w:cs="Amazon Ember"/>
+          <w:lang w:val="en-GB"/>
+        </w:rPr>
+        <w:t xml:space="preserve">Such questions as </w:t>
+      </w:r>
+      <w:r>
+        <w:rPr>
+          <w:rFonts w:ascii="Amazon Ember" w:hAnsi="Amazon Ember" w:cs="Amazon Ember"/>
+          <w:lang w:val="en-GB"/>
+        </w:rPr>
+        <w:t>w</w:t>
+      </w:r>
+      <w:r>
+        <w:rPr>
+          <w:rFonts w:ascii="Amazon Ember" w:hAnsi="Amazon Ember" w:cs="Amazon Ember"/>
+          <w:lang w:val="en-GB"/>
+        </w:rPr>
+        <w:t>hat are the possible non-functional attributes of microservices</w:t>
+      </w:r>
+      <w:r>
+        <w:rPr>
+          <w:rFonts w:ascii="Amazon Ember" w:hAnsi="Amazon Ember" w:cs="Amazon Ember"/>
+          <w:lang w:val="en-GB"/>
+        </w:rPr>
+        <w:t>? H</w:t>
+      </w:r>
+      <w:r>
+        <w:rPr>
+          <w:rFonts w:ascii="Amazon Ember" w:hAnsi="Amazon Ember" w:cs="Amazon Ember"/>
+          <w:lang w:val="en-GB"/>
+        </w:rPr>
+        <w:t xml:space="preserve">ow do </w:t>
+      </w:r>
+      <w:r>
+        <w:rPr>
+          <w:rFonts w:ascii="Amazon Ember" w:hAnsi="Amazon Ember" w:cs="Amazon Ember"/>
+          <w:lang w:val="en-GB"/>
+        </w:rPr>
+        <w:t>I</w:t>
+      </w:r>
+      <w:r>
+        <w:rPr>
+          <w:rFonts w:ascii="Amazon Ember" w:hAnsi="Amazon Ember" w:cs="Amazon Ember"/>
+          <w:lang w:val="en-GB"/>
+        </w:rPr>
+        <w:t xml:space="preserve"> classify</w:t>
+      </w:r>
+      <w:r>
+        <w:rPr>
+          <w:rFonts w:ascii="Amazon Ember" w:hAnsi="Amazon Ember" w:cs="Amazon Ember"/>
+          <w:lang w:val="en-GB"/>
+        </w:rPr>
+        <w:t xml:space="preserve">, select </w:t>
+      </w:r>
+      <w:r>
+        <w:rPr>
+          <w:rFonts w:ascii="Amazon Ember" w:hAnsi="Amazon Ember" w:cs="Amazon Ember"/>
+          <w:lang w:val="en-GB"/>
+        </w:rPr>
+        <w:t xml:space="preserve">microservices </w:t>
+      </w:r>
+      <w:r>
+        <w:rPr>
+          <w:rFonts w:ascii="Amazon Ember" w:hAnsi="Amazon Ember" w:cs="Amazon Ember"/>
+          <w:lang w:val="en-GB"/>
+        </w:rPr>
+        <w:t>on the basis of the</w:t>
+      </w:r>
+      <w:r>
+        <w:rPr>
+          <w:rFonts w:ascii="Amazon Ember" w:hAnsi="Amazon Ember" w:cs="Amazon Ember"/>
+          <w:lang w:val="en-GB"/>
+        </w:rPr>
+        <w:t xml:space="preserve"> business functionalities they are designed to fulfilled</w:t>
+      </w:r>
+      <w:r>
+        <w:rPr>
+          <w:rFonts w:ascii="Amazon Ember" w:hAnsi="Amazon Ember" w:cs="Amazon Ember"/>
+          <w:lang w:val="en-GB"/>
+        </w:rPr>
+        <w:t>? Are functional attributes of microservices somewhat related to technical ones? All these questions</w:t>
+      </w:r>
+      <w:r>
+        <w:rPr>
+          <w:rFonts w:ascii="Amazon Ember" w:hAnsi="Amazon Ember" w:cs="Amazon Ember"/>
+          <w:lang w:val="en-GB"/>
+        </w:rPr>
+        <w:t xml:space="preserve"> which could be of interest </w:t>
+      </w:r>
+      <w:r>
+        <w:rPr>
+          <w:rFonts w:ascii="Amazon Ember" w:hAnsi="Amazon Ember" w:cs="Amazon Ember"/>
+          <w:lang w:val="en-GB"/>
+        </w:rPr>
+        <w:t>to</w:t>
+      </w:r>
+      <w:r>
+        <w:rPr>
+          <w:rFonts w:ascii="Amazon Ember" w:hAnsi="Amazon Ember" w:cs="Amazon Ember"/>
+          <w:lang w:val="en-GB"/>
+        </w:rPr>
+        <w:t xml:space="preserve"> a non-technical audience cannot be </w:t>
+      </w:r>
+      <w:r>
+        <w:rPr>
+          <w:rFonts w:ascii="Amazon Ember" w:hAnsi="Amazon Ember" w:cs="Amazon Ember"/>
+          <w:lang w:val="en-GB"/>
+        </w:rPr>
+        <w:t>answered</w:t>
+      </w:r>
+      <w:r>
+        <w:rPr>
+          <w:rFonts w:ascii="Amazon Ember" w:hAnsi="Amazon Ember" w:cs="Amazon Ember"/>
+          <w:lang w:val="en-GB"/>
+        </w:rPr>
+        <w:t xml:space="preserve"> by Garriga’s work. Similarly, academia that are interested in conducting research related to the business functionalities of microservices</w:t>
+      </w:r>
+      <w:r>
+        <w:rPr>
+          <w:rFonts w:ascii="Amazon Ember" w:hAnsi="Amazon Ember" w:cs="Amazon Ember"/>
+          <w:lang w:val="en-GB"/>
+        </w:rPr>
+        <w:t xml:space="preserve">, </w:t>
+      </w:r>
+      <w:r>
+        <w:rPr>
+          <w:rFonts w:ascii="Amazon Ember" w:hAnsi="Amazon Ember" w:cs="Amazon Ember"/>
+          <w:lang w:val="en-GB"/>
+        </w:rPr>
+        <w:t xml:space="preserve">or </w:t>
+      </w:r>
+      <w:r>
+        <w:rPr>
+          <w:rFonts w:ascii="Amazon Ember" w:hAnsi="Amazon Ember" w:cs="Amazon Ember"/>
+          <w:lang w:val="en-GB"/>
+        </w:rPr>
+        <w:t>business leaders w</w:t>
+      </w:r>
+      <w:r>
+        <w:rPr>
+          <w:rFonts w:ascii="Amazon Ember" w:hAnsi="Amazon Ember" w:cs="Amazon Ember"/>
+          <w:lang w:val="en-GB"/>
+        </w:rPr>
+        <w:t xml:space="preserve">ho have </w:t>
+      </w:r>
+      <w:r>
+        <w:rPr>
+          <w:rFonts w:ascii="Amazon Ember" w:hAnsi="Amazon Ember" w:cs="Amazon Ember"/>
+          <w:lang w:val="en-GB"/>
+        </w:rPr>
+        <w:t xml:space="preserve">little or no technical knowledge </w:t>
+      </w:r>
+      <w:r>
+        <w:rPr>
+          <w:rFonts w:ascii="Amazon Ember" w:hAnsi="Amazon Ember" w:cs="Amazon Ember"/>
+          <w:lang w:val="en-GB"/>
+        </w:rPr>
+        <w:t>about microservices but who</w:t>
+      </w:r>
+      <w:r>
+        <w:rPr>
+          <w:rFonts w:ascii="Amazon Ember" w:hAnsi="Amazon Ember" w:cs="Amazon Ember"/>
+          <w:lang w:val="en-GB"/>
+        </w:rPr>
+        <w:t xml:space="preserve"> are involved in </w:t>
+      </w:r>
+      <w:r>
+        <w:rPr>
+          <w:rFonts w:ascii="Amazon Ember" w:hAnsi="Amazon Ember" w:cs="Amazon Ember"/>
+          <w:lang w:val="en-GB"/>
+        </w:rPr>
+        <w:t xml:space="preserve">the </w:t>
+      </w:r>
+      <w:r>
+        <w:rPr>
+          <w:rFonts w:ascii="Amazon Ember" w:hAnsi="Amazon Ember" w:cs="Amazon Ember"/>
+          <w:lang w:val="en-GB"/>
+        </w:rPr>
+        <w:t>decision-making</w:t>
+      </w:r>
+      <w:r>
+        <w:rPr>
+          <w:rFonts w:ascii="Amazon Ember" w:hAnsi="Amazon Ember" w:cs="Amazon Ember"/>
+          <w:lang w:val="en-GB"/>
+        </w:rPr>
+        <w:t xml:space="preserve"> </w:t>
+      </w:r>
+      <w:r>
+        <w:rPr>
+          <w:rFonts w:ascii="Amazon Ember" w:hAnsi="Amazon Ember" w:cs="Amazon Ember"/>
+          <w:lang w:val="en-GB"/>
+        </w:rPr>
+        <w:t>process</w:t>
+      </w:r>
+      <w:r>
+        <w:rPr>
+          <w:rFonts w:ascii="Amazon Ember" w:hAnsi="Amazon Ember" w:cs="Amazon Ember"/>
+          <w:lang w:val="en-GB"/>
+        </w:rPr>
+        <w:t xml:space="preserve"> of </w:t>
+      </w:r>
+      <w:r>
+        <w:rPr>
+          <w:rFonts w:ascii="Amazon Ember" w:hAnsi="Amazon Ember" w:cs="Amazon Ember"/>
+          <w:lang w:val="en-GB"/>
+        </w:rPr>
+        <w:t xml:space="preserve">microservices adoption in their organization </w:t>
+      </w:r>
+      <w:r>
+        <w:rPr>
+          <w:rFonts w:ascii="Amazon Ember" w:hAnsi="Amazon Ember" w:cs="Amazon Ember"/>
+          <w:lang w:val="en-GB"/>
+        </w:rPr>
+        <w:t xml:space="preserve">would </w:t>
+      </w:r>
+      <w:r>
+        <w:rPr>
+          <w:rFonts w:ascii="Amazon Ember" w:hAnsi="Amazon Ember" w:cs="Amazon Ember"/>
+          <w:lang w:val="en-GB"/>
+        </w:rPr>
+        <w:t xml:space="preserve">hardly </w:t>
+      </w:r>
+      <w:r>
+        <w:rPr>
+          <w:rFonts w:ascii="Amazon Ember" w:hAnsi="Amazon Ember" w:cs="Amazon Ember"/>
+          <w:lang w:val="en-GB"/>
+        </w:rPr>
+        <w:t xml:space="preserve">find answers to their questions </w:t>
+      </w:r>
+      <w:r>
+        <w:rPr>
+          <w:rFonts w:ascii="Amazon Ember" w:hAnsi="Amazon Ember" w:cs="Amazon Ember"/>
+          <w:lang w:val="en-GB"/>
+        </w:rPr>
+        <w:t xml:space="preserve">on </w:t>
+      </w:r>
+      <w:r>
+        <w:rPr>
+          <w:rFonts w:ascii="Amazon Ember" w:hAnsi="Amazon Ember" w:cs="Amazon Ember"/>
+          <w:lang w:val="en-GB"/>
+        </w:rPr>
+        <w:t>non-technical aspects of microservices from a rather technical</w:t>
+      </w:r>
+      <w:r>
+        <w:rPr>
+          <w:rFonts w:ascii="Amazon Ember" w:hAnsi="Amazon Ember" w:cs="Amazon Ember"/>
+          <w:lang w:val="en-GB"/>
+        </w:rPr>
+        <w:t>ly</w:t>
+      </w:r>
+      <w:r>
+        <w:rPr>
+          <w:rFonts w:ascii="Amazon Ember" w:hAnsi="Amazon Ember" w:cs="Amazon Ember"/>
+          <w:lang w:val="en-GB"/>
+        </w:rPr>
+        <w:t xml:space="preserve">-focused study. </w:t>
+      </w:r>
+      <w:r>
+        <w:rPr>
+          <w:rFonts w:ascii="Amazon Ember" w:hAnsi="Amazon Ember" w:cs="Amazon Ember"/>
+        </w:rPr>
+        <w:t>That being said</w:t>
+      </w:r>
+      <w:r>
+        <w:rPr>
+          <w:rFonts w:ascii="Amazon Ember" w:hAnsi="Amazon Ember" w:cs="Amazon Ember"/>
+        </w:rPr>
+        <w:t xml:space="preserve">, there are some similarities </w:t>
       </w:r>
       <w:r>
         <w:rPr>
@@ -2621,25 +3161,43 @@
         <w:rPr>
           <w:rFonts w:ascii="Amazon Ember" w:hAnsi="Amazon Ember" w:cs="Amazon Ember"/>
         </w:rPr>
-        <w:t xml:space="preserve"> (2018</w:t>
-      </w:r>
-      <w:r>
-        <w:rPr>
-          <w:rFonts w:ascii="Amazon Ember" w:hAnsi="Amazon Ember" w:cs="Amazon Ember"/>
-        </w:rPr>
-        <w:t xml:space="preserve">) taxonomy of </w:t>
-      </w:r>
-      <w:r>
-        <w:rPr>
-          <w:rFonts w:ascii="Amazon Ember" w:hAnsi="Amazon Ember" w:cs="Amazon Ember"/>
-        </w:rPr>
-        <w:t>microservices</w:t>
-      </w:r>
-      <w:r>
-        <w:rPr>
-          <w:rFonts w:ascii="Amazon Ember" w:hAnsi="Amazon Ember" w:cs="Amazon Ember"/>
-        </w:rPr>
-        <w:t xml:space="preserve"> with our work which in part cover non-functional properties of microservices</w:t>
+        <w:t xml:space="preserve"> </w:t>
+      </w:r>
+      <w:r>
+        <w:rPr>
+          <w:rFonts w:ascii="Amazon Ember" w:hAnsi="Amazon Ember" w:cs="Amazon Ember"/>
+        </w:rPr>
+        <w:t xml:space="preserve">taxonomy </w:t>
+      </w:r>
+      <w:r>
+        <w:rPr>
+          <w:rFonts w:ascii="Amazon Ember" w:hAnsi="Amazon Ember" w:cs="Amazon Ember"/>
+        </w:rPr>
+        <w:t>with our</w:t>
+      </w:r>
+      <w:r>
+        <w:rPr>
+          <w:rFonts w:ascii="Amazon Ember" w:hAnsi="Amazon Ember" w:cs="Amazon Ember"/>
+        </w:rPr>
+        <w:t>s</w:t>
+      </w:r>
+      <w:r>
+        <w:rPr>
+          <w:rFonts w:ascii="Amazon Ember" w:hAnsi="Amazon Ember" w:cs="Amazon Ember"/>
+        </w:rPr>
+        <w:t xml:space="preserve"> </w:t>
+      </w:r>
+      <w:r>
+        <w:rPr>
+          <w:rFonts w:ascii="Amazon Ember" w:hAnsi="Amazon Ember" w:cs="Amazon Ember"/>
+        </w:rPr>
+        <w:t xml:space="preserve">as both </w:t>
+      </w:r>
+      <w:r>
+        <w:rPr>
+          <w:rFonts w:ascii="Amazon Ember" w:hAnsi="Amazon Ember" w:cs="Amazon Ember"/>
+        </w:rPr>
+        <w:t>encompass technical aspects of microservices</w:t>
       </w:r>
       <w:r>
         <w:rPr>
@@ -2651,37 +3209,55 @@
         <w:rPr>
           <w:rFonts w:ascii="Amazon Ember" w:hAnsi="Amazon Ember" w:cs="Amazon Ember"/>
         </w:rPr>
-        <w:t xml:space="preserve">there are some significant differences between the two taxonomies with </w:t>
-      </w:r>
-      <w:r>
-        <w:rPr>
-          <w:rFonts w:ascii="Amazon Ember" w:hAnsi="Amazon Ember" w:cs="Amazon Ember"/>
-        </w:rPr>
-        <w:t>our</w:t>
-      </w:r>
-      <w:r>
-        <w:rPr>
-          <w:rFonts w:ascii="Amazon Ember" w:hAnsi="Amazon Ember" w:cs="Amazon Ember"/>
-        </w:rPr>
-        <w:t>s</w:t>
-      </w:r>
-      <w:r>
-        <w:rPr>
-          <w:rFonts w:ascii="Amazon Ember" w:hAnsi="Amazon Ember" w:cs="Amazon Ember"/>
-        </w:rPr>
-        <w:t xml:space="preserve"> provid</w:t>
-      </w:r>
-      <w:r>
-        <w:rPr>
-          <w:rFonts w:ascii="Amazon Ember" w:hAnsi="Amazon Ember" w:cs="Amazon Ember"/>
-        </w:rPr>
-        <w:t>ing</w:t>
-      </w:r>
-      <w:r>
-        <w:rPr>
-          <w:rFonts w:ascii="Amazon Ember" w:hAnsi="Amazon Ember" w:cs="Amazon Ember"/>
-        </w:rPr>
-        <w:t xml:space="preserve"> another dimension through which microservices could be classified. </w:t>
+        <w:t>there are some significant differences between the two taxonomies</w:t>
+      </w:r>
+      <w:r>
+        <w:rPr>
+          <w:rFonts w:ascii="Amazon Ember" w:hAnsi="Amazon Ember" w:cs="Amazon Ember"/>
+        </w:rPr>
+        <w:t xml:space="preserve"> as already mentioned. The newly proposed taxonomy provides </w:t>
+      </w:r>
+      <w:r>
+        <w:rPr>
+          <w:rFonts w:ascii="Amazon Ember" w:hAnsi="Amazon Ember" w:cs="Amazon Ember"/>
+        </w:rPr>
+        <w:t>another dimension through which microservices could be classified</w:t>
+      </w:r>
+      <w:r>
+        <w:rPr>
+          <w:rFonts w:ascii="Amazon Ember" w:hAnsi="Amazon Ember" w:cs="Amazon Ember"/>
+        </w:rPr>
+        <w:t xml:space="preserve">, which has the advantage of addressing the needs </w:t>
+      </w:r>
+      <w:r>
+        <w:rPr>
+          <w:rFonts w:ascii="Amazon Ember" w:hAnsi="Amazon Ember" w:cs="Amazon Ember"/>
+        </w:rPr>
+        <w:t xml:space="preserve">on microservices classification </w:t>
+      </w:r>
+      <w:r>
+        <w:rPr>
+          <w:rFonts w:ascii="Amazon Ember" w:hAnsi="Amazon Ember" w:cs="Amazon Ember"/>
+        </w:rPr>
+        <w:t xml:space="preserve">for both a technical and non-technical audience is one of the main </w:t>
+      </w:r>
+      <w:r>
+        <w:rPr>
+          <w:rFonts w:ascii="Amazon Ember" w:hAnsi="Amazon Ember" w:cs="Amazon Ember"/>
+        </w:rPr>
+        <w:t>motivations</w:t>
+      </w:r>
+      <w:r>
+        <w:rPr>
+          <w:rFonts w:ascii="Amazon Ember" w:hAnsi="Amazon Ember" w:cs="Amazon Ember"/>
+        </w:rPr>
+        <w:t xml:space="preserve"> for this study</w:t>
+      </w:r>
+      <w:r>
+        <w:rPr>
+          <w:rFonts w:ascii="Amazon Ember" w:hAnsi="Amazon Ember" w:cs="Amazon Ember"/>
+        </w:rPr>
+        <w:t xml:space="preserve">. </w:t>
       </w:r>
       <w:r>
         <w:rPr>
@@ -2737,28 +3313,21 @@
           <w:rFonts w:ascii="Amazon Ember" w:hAnsi="Amazon Ember" w:cs="Amazon Ember"/>
           <w:lang w:val="en-GB"/>
         </w:rPr>
-        <w:t xml:space="preserve">Newman (2015) explains that microservices are primarily modelled around business domains which helps avoid problems related to traditional tiered architectures. </w:t>
-      </w:r>
-      <w:r>
-        <w:rPr>
-          <w:rFonts w:ascii="Amazon Ember" w:hAnsi="Amazon Ember" w:cs="Amazon Ember"/>
-          <w:lang w:val="en-GB"/>
-        </w:rPr>
-        <w:t>For instance</w:t>
-      </w:r>
-      <w:r>
-        <w:rPr>
-          <w:rFonts w:ascii="Amazon Ember" w:hAnsi="Amazon Ember" w:cs="Amazon Ember"/>
-          <w:lang w:val="en-GB"/>
-        </w:rPr>
-        <w:t xml:space="preserve">, </w:t>
-      </w:r>
-      <w:r>
-        <w:rPr>
-          <w:rFonts w:ascii="Amazon Ember" w:hAnsi="Amazon Ember" w:cs="Amazon Ember"/>
-          <w:lang w:val="en-GB"/>
-        </w:rPr>
-        <w:t>say microservices providing logging or monitoring functionalities</w:t>
+        <w:t>Newman (2015) explains that microservices are primarily modelled around business domains</w:t>
+      </w:r>
+      <w:r>
+        <w:rPr>
+          <w:rFonts w:ascii="Amazon Ember" w:hAnsi="Amazon Ember" w:cs="Amazon Ember"/>
+          <w:lang w:val="en-GB"/>
+        </w:rPr>
+        <w:t xml:space="preserve"> - say microservices providing monitoring or logging functionalities - </w:t>
+      </w:r>
+      <w:r>
+        <w:rPr>
+          <w:rFonts w:ascii="Amazon Ember" w:hAnsi="Amazon Ember" w:cs="Amazon Ember"/>
+          <w:lang w:val="en-GB"/>
+        </w:rPr>
+        <w:t>which helps avoid problems related to traditional tiered architectures</w:t>
       </w:r>
       <w:r>
         <w:rPr>
@@ -2927,164 +3496,8 @@
       <w:pPr>
         <w:rPr>
           <w:rFonts w:ascii="Amazon Ember" w:hAnsi="Amazon Ember" w:cs="Amazon Ember"/>
-        </w:rPr>
-      </w:pPr>
-      <w:proofErr w:type="spellStart"/>
-      <w:r>
-        <w:rPr>
-          <w:rFonts w:ascii="Amazon Ember" w:hAnsi="Amazon Ember" w:cs="Amazon Ember"/>
-        </w:rPr>
-        <w:t>Soldani</w:t>
-      </w:r>
-      <w:proofErr w:type="spellEnd"/>
-      <w:r>
-        <w:rPr>
-          <w:rFonts w:ascii="Amazon Ember" w:hAnsi="Amazon Ember" w:cs="Amazon Ember"/>
-        </w:rPr>
-        <w:t xml:space="preserve"> et al. (2018) work on microservices focus on their pains and gains and introduce another taxonomy for the pains of microservices.</w:t>
-      </w:r>
-      <w:r>
-        <w:rPr>
-          <w:rFonts w:ascii="Amazon Ember" w:hAnsi="Amazon Ember" w:cs="Amazon Ember"/>
-        </w:rPr>
-        <w:t xml:space="preserve"> It is basically a 3-stage taxonomy with each stage known to have specific concerns and pains. </w:t>
-      </w:r>
-      <w:r>
-        <w:rPr>
-          <w:rFonts w:ascii="Amazon Ember" w:hAnsi="Amazon Ember" w:cs="Amazon Ember"/>
-        </w:rPr>
-        <w:t xml:space="preserve">The stages align with common steps of software development lifecycle. </w:t>
-      </w:r>
-      <w:r>
-        <w:rPr>
-          <w:rFonts w:ascii="Amazon Ember" w:hAnsi="Amazon Ember" w:cs="Amazon Ember"/>
-        </w:rPr>
-        <w:t>The first one is the design stage for which the main concern is architecture security with some of the pains identified as API versioning, CI/CD, Access control, etc. The second stage is the development stage whose main concerns are microservices, storage and testing with the biggest pains being around microservices separation, data consistency, integration testing, performance testing, distributed transactions</w:t>
-      </w:r>
-      <w:r>
-        <w:rPr>
-          <w:rFonts w:ascii="Amazon Ember" w:hAnsi="Amazon Ember" w:cs="Amazon Ember"/>
-        </w:rPr>
-        <w:t xml:space="preserve">. The third stage is operations which is meant to deal with management, monitoring and resource consumption concerns and the pains identified by </w:t>
-      </w:r>
-      <w:proofErr w:type="spellStart"/>
-      <w:r>
-        <w:rPr>
-          <w:rFonts w:ascii="Amazon Ember" w:hAnsi="Amazon Ember" w:cs="Amazon Ember"/>
-        </w:rPr>
-        <w:t>Soldani</w:t>
-      </w:r>
-      <w:proofErr w:type="spellEnd"/>
-      <w:r>
-        <w:rPr>
-          <w:rFonts w:ascii="Amazon Ember" w:hAnsi="Amazon Ember" w:cs="Amazon Ember"/>
-        </w:rPr>
-        <w:t xml:space="preserve"> </w:t>
-      </w:r>
-      <w:r>
-        <w:rPr>
-          <w:rFonts w:ascii="Amazon Ember" w:hAnsi="Amazon Ember" w:cs="Amazon Ember"/>
-        </w:rPr>
-        <w:t xml:space="preserve">et al. </w:t>
-      </w:r>
-      <w:r>
-        <w:rPr>
-          <w:rFonts w:ascii="Amazon Ember" w:hAnsi="Amazon Ember" w:cs="Amazon Ember"/>
-        </w:rPr>
-        <w:t>(2018) for this stage are service coordination, logging, cascading failure, compute and network issues.</w:t>
-      </w:r>
-      <w:r>
-        <w:rPr>
-          <w:rFonts w:ascii="Amazon Ember" w:hAnsi="Amazon Ember" w:cs="Amazon Ember"/>
-        </w:rPr>
-        <w:t xml:space="preserve"> </w:t>
-      </w:r>
-      <w:r>
-        <w:rPr>
-          <w:rFonts w:ascii="Amazon Ember" w:hAnsi="Amazon Ember" w:cs="Amazon Ember"/>
-        </w:rPr>
-        <w:t xml:space="preserve">The </w:t>
-      </w:r>
-      <w:r>
-        <w:rPr>
-          <w:rFonts w:ascii="Amazon Ember" w:hAnsi="Amazon Ember" w:cs="Amazon Ember"/>
-        </w:rPr>
-        <w:lastRenderedPageBreak/>
-        <w:t>researchers then conducted a systematic review of 51 industrial studies which showed that the biggest concern for microservices are their architectures, the distributed and heterogeneous storage which renders rather complex the work of developers. Management and monitoring of microservices also appear to be major</w:t>
-      </w:r>
-      <w:r>
-        <w:rPr>
-          <w:rFonts w:ascii="Amazon Ember" w:hAnsi="Amazon Ember" w:cs="Amazon Ember"/>
-        </w:rPr>
-        <w:t xml:space="preserve"> concern for every industrial study</w:t>
-      </w:r>
-      <w:r>
-        <w:rPr>
-          <w:rFonts w:ascii="Amazon Ember" w:hAnsi="Amazon Ember" w:cs="Amazon Ember"/>
-        </w:rPr>
-        <w:t xml:space="preserve">. </w:t>
-      </w:r>
-      <w:proofErr w:type="spellStart"/>
-      <w:r>
-        <w:rPr>
-          <w:rFonts w:ascii="Amazon Ember" w:hAnsi="Amazon Ember" w:cs="Amazon Ember"/>
-        </w:rPr>
-        <w:t>Soldani</w:t>
-      </w:r>
-      <w:proofErr w:type="spellEnd"/>
-      <w:r>
-        <w:rPr>
-          <w:rFonts w:ascii="Amazon Ember" w:hAnsi="Amazon Ember" w:cs="Amazon Ember"/>
-        </w:rPr>
-        <w:t xml:space="preserve"> et al. (2018) also find out that “</w:t>
-      </w:r>
-      <w:r>
-        <w:rPr>
-          <w:rFonts w:ascii="Amazon Ember" w:hAnsi="Amazon Ember" w:cs="Amazon Ember"/>
-        </w:rPr>
-        <w:t>security, testing and resource consumption are also notable concerns, while the concrete development of each microservice is not significantly perceived as problematic</w:t>
-      </w:r>
-      <w:r>
-        <w:rPr>
-          <w:rFonts w:ascii="Amazon Ember" w:hAnsi="Amazon Ember" w:cs="Amazon Ember"/>
-        </w:rPr>
-        <w:t>”</w:t>
-      </w:r>
-      <w:r>
-        <w:rPr>
-          <w:rFonts w:ascii="Amazon Ember" w:hAnsi="Amazon Ember" w:cs="Amazon Ember"/>
-        </w:rPr>
-        <w:t>.</w:t>
-      </w:r>
-      <w:r>
-        <w:rPr>
-          <w:rFonts w:ascii="Amazon Ember" w:hAnsi="Amazon Ember" w:cs="Amazon Ember"/>
-        </w:rPr>
-        <w:t xml:space="preserve"> In the next section we discuss the methodology used for our study to help </w:t>
-      </w:r>
-      <w:r>
-        <w:rPr>
-          <w:rFonts w:ascii="Amazon Ember" w:hAnsi="Amazon Ember" w:cs="Amazon Ember"/>
-        </w:rPr>
-        <w:t xml:space="preserve">the </w:t>
-      </w:r>
-      <w:r>
-        <w:rPr>
-          <w:rFonts w:ascii="Amazon Ember" w:hAnsi="Amazon Ember" w:cs="Amazon Ember"/>
-        </w:rPr>
-        <w:t>reader understand how we arrived into t</w:t>
-      </w:r>
-      <w:r>
-        <w:rPr>
-          <w:rFonts w:ascii="Amazon Ember" w:hAnsi="Amazon Ember" w:cs="Amazon Ember"/>
-        </w:rPr>
-        <w:t>he conclusion of our study.</w:t>
-      </w:r>
-    </w:p>
-    <w:p>
-      <w:pPr>
-        <w:rPr>
-          <w:rFonts w:ascii="Amazon Ember" w:hAnsi="Amazon Ember" w:cs="Amazon Ember"/>
+          <w:sz w:val="25"/>
+          <w:szCs w:val="25"/>
         </w:rPr>
       </w:pPr>
     </w:p>
@@ -3092,8 +3505,24 @@
       <w:pPr>
         <w:rPr>
           <w:rFonts w:ascii="Amazon Ember" w:hAnsi="Amazon Ember" w:cs="Amazon Ember"/>
-          <w:sz w:val="25"/>
-          <w:szCs w:val="25"/>
+          <w:b/>
+          <w:lang w:val="en-GB"/>
+        </w:rPr>
+      </w:pPr>
+      <w:r>
+        <w:rPr>
+          <w:rFonts w:ascii="Amazon Ember" w:hAnsi="Amazon Ember" w:cs="Amazon Ember"/>
+          <w:b/>
+          <w:lang w:val="en-GB"/>
+        </w:rPr>
+        <w:t>Methodology</w:t>
+      </w:r>
+    </w:p>
+    <w:p>
+      <w:pPr>
+        <w:rPr>
+          <w:rFonts w:ascii="Amazon Ember" w:hAnsi="Amazon Ember" w:cs="Amazon Ember"/>
+          <w:lang w:val="en-GB"/>
         </w:rPr>
       </w:pPr>
     </w:p>
@@ -3101,17 +3530,167 @@
       <w:pPr>
         <w:rPr>
           <w:rFonts w:ascii="Amazon Ember" w:hAnsi="Amazon Ember" w:cs="Amazon Ember"/>
-          <w:b/>
           <w:lang w:val="en-GB"/>
         </w:rPr>
       </w:pPr>
       <w:r>
         <w:rPr>
           <w:rFonts w:ascii="Amazon Ember" w:hAnsi="Amazon Ember" w:cs="Amazon Ember"/>
-          <w:b/>
-          <w:lang w:val="en-GB"/>
-        </w:rPr>
-        <w:t>Methodology</w:t>
+          <w:lang w:val="en-GB"/>
+        </w:rPr>
+        <w:t xml:space="preserve">The criteria by which microservices were selected or excluded in this study are explained in this section so as to </w:t>
+      </w:r>
+      <w:r>
+        <w:rPr>
+          <w:rFonts w:ascii="Amazon Ember" w:hAnsi="Amazon Ember" w:cs="Amazon Ember"/>
+          <w:lang w:val="en-GB"/>
+        </w:rPr>
+        <w:t xml:space="preserve">enable </w:t>
+      </w:r>
+      <w:r>
+        <w:rPr>
+          <w:rFonts w:ascii="Amazon Ember" w:hAnsi="Amazon Ember" w:cs="Amazon Ember"/>
+          <w:lang w:val="en-GB"/>
+        </w:rPr>
+        <w:t>readers understand why some microservices were selected while other ones were excluded. This process was undertaken according to the prescription of Systematic literature review (</w:t>
+      </w:r>
+      <w:proofErr w:type="spellStart"/>
+      <w:r>
+        <w:rPr>
+          <w:rFonts w:ascii="Amazon Ember" w:hAnsi="Amazon Ember" w:cs="Amazon Ember"/>
+          <w:lang w:val="en-GB"/>
+        </w:rPr>
+        <w:t>Keele</w:t>
+      </w:r>
+      <w:proofErr w:type="spellEnd"/>
+      <w:r>
+        <w:rPr>
+          <w:rFonts w:ascii="Amazon Ember" w:hAnsi="Amazon Ember" w:cs="Amazon Ember"/>
+          <w:lang w:val="en-GB"/>
+        </w:rPr>
+        <w:t xml:space="preserve">, 2007). We started by running a generic search using </w:t>
+      </w:r>
+      <w:r>
+        <w:rPr>
+          <w:rFonts w:ascii="Amazon Ember" w:hAnsi="Amazon Ember" w:cs="Amazon Ember"/>
+          <w:lang w:val="en-GB"/>
+        </w:rPr>
+        <w:t xml:space="preserve">the following </w:t>
+      </w:r>
+      <w:r>
+        <w:rPr>
+          <w:rFonts w:ascii="Amazon Ember" w:hAnsi="Amazon Ember" w:cs="Amazon Ember"/>
+          <w:lang w:val="en-GB"/>
+        </w:rPr>
+        <w:t>keywords</w:t>
+      </w:r>
+      <w:r>
+        <w:rPr>
+          <w:rFonts w:ascii="Amazon Ember" w:hAnsi="Amazon Ember" w:cs="Amazon Ember"/>
+          <w:lang w:val="en-GB"/>
+        </w:rPr>
+        <w:t>:</w:t>
+      </w:r>
+      <w:r>
+        <w:rPr>
+          <w:rFonts w:ascii="Amazon Ember" w:hAnsi="Amazon Ember" w:cs="Amazon Ember"/>
+          <w:lang w:val="en-GB"/>
+        </w:rPr>
+        <w:t xml:space="preserve"> “microservices”, “microservices architecture” and microservices composition on </w:t>
+      </w:r>
+      <w:r>
+        <w:rPr>
+          <w:rFonts w:ascii="Amazon Ember" w:hAnsi="Amazon Ember" w:cs="Amazon Ember"/>
+          <w:lang w:val="en-GB"/>
+        </w:rPr>
+        <w:t xml:space="preserve">the following </w:t>
+      </w:r>
+      <w:r>
+        <w:rPr>
+          <w:rFonts w:ascii="Amazon Ember" w:hAnsi="Amazon Ember" w:cs="Amazon Ember"/>
+          <w:lang w:val="en-GB"/>
+        </w:rPr>
+        <w:t xml:space="preserve">online </w:t>
+      </w:r>
+      <w:r>
+        <w:rPr>
+          <w:rFonts w:ascii="Amazon Ember" w:hAnsi="Amazon Ember" w:cs="Amazon Ember"/>
+          <w:lang w:val="en-GB"/>
+        </w:rPr>
+        <w:lastRenderedPageBreak/>
+        <w:t>libraries</w:t>
+      </w:r>
+      <w:r>
+        <w:rPr>
+          <w:rFonts w:ascii="Amazon Ember" w:hAnsi="Amazon Ember" w:cs="Amazon Ember"/>
+          <w:lang w:val="en-GB"/>
+        </w:rPr>
+        <w:t xml:space="preserve">: </w:t>
+      </w:r>
+      <w:r>
+        <w:rPr>
+          <w:rFonts w:ascii="Amazon Ember" w:hAnsi="Amazon Ember" w:cs="Amazon Ember"/>
+          <w:lang w:val="en-GB"/>
+        </w:rPr>
+        <w:t xml:space="preserve">IEEE Xplore, ACM Digital, </w:t>
+      </w:r>
+      <w:proofErr w:type="spellStart"/>
+      <w:r>
+        <w:rPr>
+          <w:rFonts w:ascii="Amazon Ember" w:hAnsi="Amazon Ember" w:cs="Amazon Ember"/>
+          <w:lang w:val="en-GB"/>
+        </w:rPr>
+        <w:t>SpringerLink</w:t>
+      </w:r>
+      <w:proofErr w:type="spellEnd"/>
+      <w:r>
+        <w:rPr>
+          <w:rFonts w:ascii="Amazon Ember" w:hAnsi="Amazon Ember" w:cs="Amazon Ember"/>
+          <w:lang w:val="en-GB"/>
+        </w:rPr>
+        <w:t xml:space="preserve">, Google Scholar, Wiley Online, AWS Serverless Application Repository and GitHub. From this initial search, we collected the first 300 of resources out of five hundred or so results that were </w:t>
+      </w:r>
+      <w:r>
+        <w:rPr>
+          <w:rFonts w:ascii="Amazon Ember" w:hAnsi="Amazon Ember" w:cs="Amazon Ember"/>
+          <w:lang w:val="en-GB"/>
+        </w:rPr>
+        <w:t xml:space="preserve">initially found </w:t>
+      </w:r>
+      <w:r>
+        <w:rPr>
+          <w:rFonts w:ascii="Amazon Ember" w:hAnsi="Amazon Ember" w:cs="Amazon Ember"/>
+          <w:lang w:val="en-GB"/>
+        </w:rPr>
+        <w:t>contain</w:t>
+      </w:r>
+      <w:r>
+        <w:rPr>
+          <w:rFonts w:ascii="Amazon Ember" w:hAnsi="Amazon Ember" w:cs="Amazon Ember"/>
+          <w:lang w:val="en-GB"/>
+        </w:rPr>
+        <w:t>ing</w:t>
+      </w:r>
+      <w:r>
+        <w:rPr>
+          <w:rFonts w:ascii="Amazon Ember" w:hAnsi="Amazon Ember" w:cs="Amazon Ember"/>
+          <w:lang w:val="en-GB"/>
+        </w:rPr>
+        <w:t xml:space="preserve"> </w:t>
+      </w:r>
+      <w:r>
+        <w:rPr>
+          <w:rFonts w:ascii="Amazon Ember" w:hAnsi="Amazon Ember" w:cs="Amazon Ember"/>
+          <w:lang w:val="en-GB"/>
+        </w:rPr>
+        <w:t>our keywords</w:t>
+      </w:r>
+      <w:r>
+        <w:rPr>
+          <w:rFonts w:ascii="Amazon Ember" w:hAnsi="Amazon Ember" w:cs="Amazon Ember"/>
+          <w:lang w:val="en-GB"/>
+        </w:rPr>
+        <w:t>. We then applied a number of criteria to further refine the results and narrow down the list to 100 microservices that were subjected to this study. Details of the criteria used for refining the results are provided in the next section.</w:t>
       </w:r>
     </w:p>
     <w:p>
@@ -3134,151 +3713,7 @@
           <w:rFonts w:ascii="Amazon Ember" w:hAnsi="Amazon Ember" w:cs="Amazon Ember"/>
           <w:lang w:val="en-GB"/>
         </w:rPr>
-        <w:t xml:space="preserve">The criteria by which microservices were selected or excluded in this study are explained in this section so as to </w:t>
-      </w:r>
-      <w:r>
-        <w:rPr>
-          <w:rFonts w:ascii="Amazon Ember" w:hAnsi="Amazon Ember" w:cs="Amazon Ember"/>
-          <w:lang w:val="en-GB"/>
-        </w:rPr>
-        <w:t xml:space="preserve">enable </w:t>
-      </w:r>
-      <w:r>
-        <w:rPr>
-          <w:rFonts w:ascii="Amazon Ember" w:hAnsi="Amazon Ember" w:cs="Amazon Ember"/>
-          <w:lang w:val="en-GB"/>
-        </w:rPr>
-        <w:t>readers understand why some microservices were selected while other ones were excluded. This process was undertaken according to the prescription of Systematic literature review (</w:t>
-      </w:r>
-      <w:proofErr w:type="spellStart"/>
-      <w:r>
-        <w:rPr>
-          <w:rFonts w:ascii="Amazon Ember" w:hAnsi="Amazon Ember" w:cs="Amazon Ember"/>
-          <w:lang w:val="en-GB"/>
-        </w:rPr>
-        <w:t>Keele</w:t>
-      </w:r>
-      <w:proofErr w:type="spellEnd"/>
-      <w:r>
-        <w:rPr>
-          <w:rFonts w:ascii="Amazon Ember" w:hAnsi="Amazon Ember" w:cs="Amazon Ember"/>
-          <w:lang w:val="en-GB"/>
-        </w:rPr>
-        <w:t xml:space="preserve">, 2007). We started by running a generic search using </w:t>
-      </w:r>
-      <w:r>
-        <w:rPr>
-          <w:rFonts w:ascii="Amazon Ember" w:hAnsi="Amazon Ember" w:cs="Amazon Ember"/>
-          <w:lang w:val="en-GB"/>
-        </w:rPr>
-        <w:t xml:space="preserve">the following </w:t>
-      </w:r>
-      <w:r>
-        <w:rPr>
-          <w:rFonts w:ascii="Amazon Ember" w:hAnsi="Amazon Ember" w:cs="Amazon Ember"/>
-          <w:lang w:val="en-GB"/>
-        </w:rPr>
-        <w:t>keywords</w:t>
-      </w:r>
-      <w:r>
-        <w:rPr>
-          <w:rFonts w:ascii="Amazon Ember" w:hAnsi="Amazon Ember" w:cs="Amazon Ember"/>
-          <w:lang w:val="en-GB"/>
-        </w:rPr>
-        <w:t>:</w:t>
-      </w:r>
-      <w:r>
-        <w:rPr>
-          <w:rFonts w:ascii="Amazon Ember" w:hAnsi="Amazon Ember" w:cs="Amazon Ember"/>
-          <w:lang w:val="en-GB"/>
-        </w:rPr>
-        <w:t xml:space="preserve"> “microservices”, “microservices architecture” and microservices composition on </w:t>
-      </w:r>
-      <w:r>
-        <w:rPr>
-          <w:rFonts w:ascii="Amazon Ember" w:hAnsi="Amazon Ember" w:cs="Amazon Ember"/>
-          <w:lang w:val="en-GB"/>
-        </w:rPr>
-        <w:t xml:space="preserve">the following </w:t>
-      </w:r>
-      <w:r>
-        <w:rPr>
-          <w:rFonts w:ascii="Amazon Ember" w:hAnsi="Amazon Ember" w:cs="Amazon Ember"/>
-          <w:lang w:val="en-GB"/>
-        </w:rPr>
-        <w:t>online libraries</w:t>
-      </w:r>
-      <w:r>
-        <w:rPr>
-          <w:rFonts w:ascii="Amazon Ember" w:hAnsi="Amazon Ember" w:cs="Amazon Ember"/>
-          <w:lang w:val="en-GB"/>
-        </w:rPr>
-        <w:t xml:space="preserve">: </w:t>
-      </w:r>
-      <w:r>
-        <w:rPr>
-          <w:rFonts w:ascii="Amazon Ember" w:hAnsi="Amazon Ember" w:cs="Amazon Ember"/>
-          <w:lang w:val="en-GB"/>
-        </w:rPr>
-        <w:t xml:space="preserve">IEEE Xplore, ACM Digital, </w:t>
-      </w:r>
-      <w:proofErr w:type="spellStart"/>
-      <w:r>
-        <w:rPr>
-          <w:rFonts w:ascii="Amazon Ember" w:hAnsi="Amazon Ember" w:cs="Amazon Ember"/>
-          <w:lang w:val="en-GB"/>
-        </w:rPr>
-        <w:t>SpringerLink</w:t>
-      </w:r>
-      <w:proofErr w:type="spellEnd"/>
-      <w:r>
-        <w:rPr>
-          <w:rFonts w:ascii="Amazon Ember" w:hAnsi="Amazon Ember" w:cs="Amazon Ember"/>
-          <w:lang w:val="en-GB"/>
-        </w:rPr>
-        <w:t xml:space="preserve">, Google Scholar, Wiley Online, AWS Serverless Application Repository and GitHub. From this initial search, we collected the first 300 of resources out of five hundred or so results that were </w:t>
-      </w:r>
-      <w:r>
-        <w:rPr>
-          <w:rFonts w:ascii="Amazon Ember" w:hAnsi="Amazon Ember" w:cs="Amazon Ember"/>
-          <w:lang w:val="en-GB"/>
-        </w:rPr>
-        <w:t xml:space="preserve">initially found </w:t>
-      </w:r>
-      <w:r>
-        <w:rPr>
-          <w:rFonts w:ascii="Amazon Ember" w:hAnsi="Amazon Ember" w:cs="Amazon Ember"/>
-          <w:lang w:val="en-GB"/>
-        </w:rPr>
-        <w:t>contain</w:t>
-      </w:r>
-      <w:r>
-        <w:rPr>
-          <w:rFonts w:ascii="Amazon Ember" w:hAnsi="Amazon Ember" w:cs="Amazon Ember"/>
-          <w:lang w:val="en-GB"/>
-        </w:rPr>
-        <w:t>ing</w:t>
-      </w:r>
-      <w:r>
-        <w:rPr>
-          <w:rFonts w:ascii="Amazon Ember" w:hAnsi="Amazon Ember" w:cs="Amazon Ember"/>
-          <w:lang w:val="en-GB"/>
-        </w:rPr>
-        <w:t xml:space="preserve"> </w:t>
-      </w:r>
-      <w:r>
-        <w:rPr>
-          <w:rFonts w:ascii="Amazon Ember" w:hAnsi="Amazon Ember" w:cs="Amazon Ember"/>
-          <w:lang w:val="en-GB"/>
-        </w:rPr>
-        <w:t>our keywords</w:t>
-      </w:r>
-      <w:r>
-        <w:rPr>
-          <w:rFonts w:ascii="Amazon Ember" w:hAnsi="Amazon Ember" w:cs="Amazon Ember"/>
-          <w:lang w:val="en-GB"/>
-        </w:rPr>
-        <w:t>. We then applied a number of criteria to further refine the results and narrow down the list to 100 microservices that were subjected to this study. Details of the criteria used for refining the results are provided in the next section.</w:t>
+        <w:t>The first criterion of selection targets those microservices that have been utilised at least once as a component providing a functionality as part of a microservice-based application. Also considered falling into the same criteria are microservices that have already been used as part of a service composition process involving other microservices with a goal to provide a composed service. Service composition is process by which microservices are stitched together perhaps with or without some glue code (depending on their design and the target output application) in order to provide one or many functionalities. This process is believed to significantly reduces development time in that it helps leverage components that have already been built (Namoun et al., 2010).</w:t>
       </w:r>
     </w:p>
     <w:p>
@@ -3301,7 +3736,7 @@
           <w:rFonts w:ascii="Amazon Ember" w:hAnsi="Amazon Ember" w:cs="Amazon Ember"/>
           <w:lang w:val="en-GB"/>
         </w:rPr>
-        <w:t>The first criterion of selection targets those microservices that have been utilised at least once as a component providing a functionality as part of a microservice-based application. Also considered falling into the same criteria are microservices that have already been used as part of a service composition process involving other microservices with a goal to provide a composed service. Service composition is process by which microservices are stitched together perhaps with or without some glue code (depending on their design and the target output application) in order to provide one or many functionalities. This process is believed to significantly reduces development time in that it helps leverage components that have already been built (Namoun et al., 2010).</w:t>
+        <w:t>The second criterion that was used to further refine our results was to select those microservices that could also be used as stand-alone to provide a given functionality in what could be referred to as single-microservice application. The rationale behind microservices as remark Dragoni et al. (2017) is to break down a monolithic application into small loose components that are independent from each other in terms of the technologies they are built on, how they are deployed and maintained. Microservices that do not provide a clear function when used in silo have been excluded as they were classified as being just an abstract piece of code that could only be used when associated with other pieces of code in the form of a microservice or perhaps only part of it. One of the advantages such capability provides is the opportunity to understand how microservices are deployed and whether or not they are only supported on certain platforms. In other words, it helps answer the question of whether the microservice is platform-dependent or whether it is platform-agnostic meaning it could be deployed on any platform.</w:t>
       </w:r>
     </w:p>
     <w:p>
@@ -3324,15 +3759,7 @@
           <w:rFonts w:ascii="Amazon Ember" w:hAnsi="Amazon Ember" w:cs="Amazon Ember"/>
           <w:lang w:val="en-GB"/>
         </w:rPr>
-        <w:t xml:space="preserve">The second criterion that was used to further refine our results was to select those microservices that could also be used as stand-alone to provide a given functionality in what could be referred to as single-microservice application. The rationale behind microservices as remark Dragoni et al. (2017) is to break down a monolithic application into small loose components that are independent from each other in terms of the technologies they are built on, how they are deployed and maintained. Microservices that do not provide a clear function when used in silo have been </w:t>
-      </w:r>
-      <w:r>
-        <w:rPr>
-          <w:rFonts w:ascii="Amazon Ember" w:hAnsi="Amazon Ember" w:cs="Amazon Ember"/>
-          <w:lang w:val="en-GB"/>
-        </w:rPr>
-        <w:lastRenderedPageBreak/>
-        <w:t>excluded as they were classified as being just an abstract piece of code that could only be used when associated with other pieces of code in the form of a microservice or perhaps only part of it. One of the advantages such capability provides is the opportunity to understand how microservices are deployed and whether or not they are only supported on certain platforms. In other words, it helps answer the question of whether the microservice is platform-dependent or whether it is platform-agnostic meaning it could be deployed on any platform.</w:t>
+        <w:t>The third criterion that we used was to only include only open source microservices that is those microservices that are free of charge, accessible to the general public and could be used as part of the development of microservices-based application. The main reason for excluding proprietary microservices is simply due to challenges around costs. Nonetheless, we still selected few proprietary ones to demonstrate that they are not significantly different to open source microservices as they appear to have more or less the same characteristics both functional and non-functional.</w:t>
       </w:r>
     </w:p>
     <w:p>
@@ -3355,7 +3782,15 @@
           <w:rFonts w:ascii="Amazon Ember" w:hAnsi="Amazon Ember" w:cs="Amazon Ember"/>
           <w:lang w:val="en-GB"/>
         </w:rPr>
-        <w:t>The third criterion that we used was to only include only open source microservices that is those microservices that are free of charge, accessible to the general public and could be used as part of the development of microservices-based application. The main reason for excluding proprietary microservices is simply due to challenges around costs. Nonetheless, we still selected few proprietary ones to demonstrate that they are not significantly different to open source microservices as they appear to have more or less the same characteristics both functional and non-functional.</w:t>
+        <w:t xml:space="preserve">The fourth criterion that was used as part of the selection was the availability of the microservices accompanied by some documentation which contains at the very least the following information: the programming language, the deployment guide, </w:t>
+      </w:r>
+      <w:r>
+        <w:rPr>
+          <w:rFonts w:ascii="Amazon Ember" w:hAnsi="Amazon Ember" w:cs="Amazon Ember"/>
+          <w:lang w:val="en-GB"/>
+        </w:rPr>
+        <w:lastRenderedPageBreak/>
+        <w:t>platform supportability. Documentation is a key resource that helps gain an understanding of the microservice including detailed instructions on how it is deployed together with all the prerequisites that need to be met.</w:t>
       </w:r>
     </w:p>
     <w:p>
@@ -3378,7 +3813,7 @@
           <w:rFonts w:ascii="Amazon Ember" w:hAnsi="Amazon Ember" w:cs="Amazon Ember"/>
           <w:lang w:val="en-GB"/>
         </w:rPr>
-        <w:t>The fourth criterion that was used as part of the selection was the availability of the microservices accompanied by some documentation which contains at the very least the following information: the programming language, the deployment guide, platform supportability. Documentation is a key resource that helps gain an understanding of the microservice including detailed instructions on how it is deployed together with all the prerequisites that need to be met.</w:t>
+        <w:t>The fifth criterion that was used was to include only microservices that provided a clear functionality and to what extent it was flexible enough to be able to provide another functionality which is different from the one it was originally designed to deliver with no or very little design change.</w:t>
       </w:r>
     </w:p>
     <w:p>
@@ -3401,7 +3836,7 @@
           <w:rFonts w:ascii="Amazon Ember" w:hAnsi="Amazon Ember" w:cs="Amazon Ember"/>
           <w:lang w:val="en-GB"/>
         </w:rPr>
-        <w:t>The fifth criterion that was used was to include only microservices that provided a clear functionality and to what extent it was flexible enough to be able to provide another functionality which is different from the one it was originally designed to deliver with no or very little design change.</w:t>
+        <w:t>The sixth criterion helped select microservices that were designed to interact with data in some way either as input, or to do some processing as part of some business logic or as output or all those options combined.</w:t>
       </w:r>
     </w:p>
     <w:p>
@@ -3424,7 +3859,7 @@
           <w:rFonts w:ascii="Amazon Ember" w:hAnsi="Amazon Ember" w:cs="Amazon Ember"/>
           <w:lang w:val="en-GB"/>
         </w:rPr>
-        <w:t>The sixth criterion helped select microservices that were designed to interact with data in some way either as input, or to do some processing as part of some business logic or as output or all those options combined.</w:t>
+        <w:t xml:space="preserve">The seventh criterion that was to select based on the microservice or the resources in which the microservice was referenced was published. For that we only included those microservices resources that were published from 2016 and beyond. This was to ensure that no significant amount of time was wasted trying to understand some of the features of microservices that were potentially already outdated considering that the concept of microservice is a relatively new paradigm that is rapidly evolving especially with the speed of innovation that cloud computing introduces and microservices described to be very popular choice for designing cloud native applications (Sill, 2016). </w:t>
       </w:r>
     </w:p>
     <w:p>
@@ -3439,7 +3874,6 @@
       <w:pPr>
         <w:rPr>
           <w:rFonts w:ascii="Amazon Ember" w:hAnsi="Amazon Ember" w:cs="Amazon Ember"/>
-          <w:lang w:val="en-GB"/>
         </w:rPr>
       </w:pPr>
       <w:r>
@@ -3447,7 +3881,7 @@
           <w:rFonts w:ascii="Amazon Ember" w:hAnsi="Amazon Ember" w:cs="Amazon Ember"/>
           <w:lang w:val="en-GB"/>
         </w:rPr>
-        <w:t xml:space="preserve">The seventh criterion that was to select based on the microservice or the resources in which the microservice was referenced was published. For that we only included those microservices resources that were published from 2016 and beyond. This was to ensure that no significant amount of time was wasted trying to understand some of the features of microservices that were potentially already outdated considering that the concept of microservice is a relatively new paradigm that is rapidly evolving especially with the speed of innovation that cloud computing introduces and microservices described to be very popular choice for designing cloud native applications (Sill, 2016). </w:t>
+        <w:t>Overall the sources that was able to yield more resources in respect to the above-mentioned criteria are GitHub repository and AWS serverless repository both retrievable from Google search engine. This is mainly down to the fact that they are repositories very popular amongst developer’s community who commit software and in the case of our study microservices. The majority of microservices published in those repositories meet the set criteria. They have the advantage of being free, while some require license to be able to use or customize, the vast majority are freeware with publication well within our target. The full list of microservices used as a basis for this study can be found in appendix of this paper</w:t>
       </w:r>
     </w:p>
     <w:p>
@@ -3462,22 +3896,33 @@
       <w:pPr>
         <w:rPr>
           <w:rFonts w:ascii="Amazon Ember" w:hAnsi="Amazon Ember" w:cs="Amazon Ember"/>
+          <w:b/>
+          <w:lang w:val="en-GB"/>
         </w:rPr>
       </w:pPr>
       <w:r>
         <w:rPr>
           <w:rFonts w:ascii="Amazon Ember" w:hAnsi="Amazon Ember" w:cs="Amazon Ember"/>
-          <w:lang w:val="en-GB"/>
-        </w:rPr>
-        <w:t xml:space="preserve">Overall the sources that was able to yield more resources in respect to the above-mentioned criteria are GitHub repository and AWS serverless repository both retrievable from Google search engine. This is mainly down to the fact that they are </w:t>
-      </w:r>
-      <w:r>
-        <w:rPr>
-          <w:rFonts w:ascii="Amazon Ember" w:hAnsi="Amazon Ember" w:cs="Amazon Ember"/>
-          <w:lang w:val="en-GB"/>
-        </w:rPr>
-        <w:lastRenderedPageBreak/>
-        <w:t>repositories very popular amongst developer’s community who commit software and in the case of our study microservices. The majority of microservices published in those repositories meet the set criteria. They have the advantage of being free, while some require license to be able to use or customize, the vast majority are freeware with publication well within our target. The full list of microservices used as a basis for this study can be found in appendix of this paper</w:t>
+          <w:b/>
+          <w:lang w:val="en-GB"/>
+        </w:rPr>
+        <w:t>T</w:t>
+      </w:r>
+      <w:r>
+        <w:rPr>
+          <w:rFonts w:ascii="Amazon Ember" w:hAnsi="Amazon Ember" w:cs="Amazon Ember"/>
+          <w:b/>
+          <w:lang w:val="en-GB"/>
+        </w:rPr>
+        <w:t>axonomy of microservices</w:t>
+      </w:r>
+      <w:r>
+        <w:rPr>
+          <w:rFonts w:ascii="Amazon Ember" w:hAnsi="Amazon Ember" w:cs="Amazon Ember"/>
+          <w:b/>
+          <w:lang w:val="en-GB"/>
+        </w:rPr>
+        <w:t>. A new framework</w:t>
       </w:r>
     </w:p>
     <w:p>
@@ -3492,33 +3937,93 @@
       <w:pPr>
         <w:rPr>
           <w:rFonts w:ascii="Amazon Ember" w:hAnsi="Amazon Ember" w:cs="Amazon Ember"/>
-          <w:b/>
           <w:lang w:val="en-GB"/>
         </w:rPr>
       </w:pPr>
       <w:r>
         <w:rPr>
           <w:rFonts w:ascii="Amazon Ember" w:hAnsi="Amazon Ember" w:cs="Amazon Ember"/>
-          <w:b/>
-          <w:lang w:val="en-GB"/>
-        </w:rPr>
-        <w:t>T</w:t>
-      </w:r>
-      <w:r>
-        <w:rPr>
-          <w:rFonts w:ascii="Amazon Ember" w:hAnsi="Amazon Ember" w:cs="Amazon Ember"/>
-          <w:b/>
-          <w:lang w:val="en-GB"/>
-        </w:rPr>
-        <w:t>axonomy of microservices</w:t>
-      </w:r>
-      <w:r>
-        <w:rPr>
-          <w:rFonts w:ascii="Amazon Ember" w:hAnsi="Amazon Ember" w:cs="Amazon Ember"/>
-          <w:b/>
-          <w:lang w:val="en-GB"/>
-        </w:rPr>
-        <w:t>. A new framework</w:t>
+          <w:lang w:val="en-GB"/>
+        </w:rPr>
+        <w:t xml:space="preserve">This research paper proposes a new framework for a more fine-grained taxonomy of microservices. Previous work done by </w:t>
+      </w:r>
+      <w:r>
+        <w:rPr>
+          <w:rFonts w:ascii="Amazon Ember" w:hAnsi="Amazon Ember" w:cs="Amazon Ember"/>
+          <w:color w:val="333333"/>
+          <w:spacing w:val="2"/>
+          <w:shd w:val="clear" w:color="auto" w:fill="FCFCFC"/>
+        </w:rPr>
+        <w:t>G</w:t>
+      </w:r>
+      <w:r>
+        <w:rPr>
+          <w:rFonts w:ascii="Amazon Ember" w:hAnsi="Amazon Ember" w:cs="Amazon Ember"/>
+          <w:color w:val="333333"/>
+          <w:spacing w:val="2"/>
+          <w:shd w:val="clear" w:color="auto" w:fill="FCFCFC"/>
+        </w:rPr>
+        <w:t>arriga (2018)</w:t>
+      </w:r>
+      <w:r>
+        <w:rPr>
+          <w:rFonts w:ascii="Amazon Ember" w:hAnsi="Amazon Ember" w:cs="Amazon Ember"/>
+          <w:color w:val="333333"/>
+          <w:spacing w:val="2"/>
+          <w:shd w:val="clear" w:color="auto" w:fill="FCFCFC"/>
+        </w:rPr>
+        <w:t xml:space="preserve"> </w:t>
+      </w:r>
+      <w:r>
+        <w:rPr>
+          <w:rFonts w:ascii="Amazon Ember" w:hAnsi="Amazon Ember" w:cs="Amazon Ember"/>
+          <w:color w:val="333333"/>
+          <w:spacing w:val="2"/>
+          <w:shd w:val="clear" w:color="auto" w:fill="FCFCFC"/>
+        </w:rPr>
+        <w:t xml:space="preserve">have shown some </w:t>
+      </w:r>
+      <w:r>
+        <w:rPr>
+          <w:rFonts w:ascii="Amazon Ember" w:hAnsi="Amazon Ember" w:cs="Amazon Ember"/>
+          <w:color w:val="333333"/>
+          <w:spacing w:val="2"/>
+          <w:shd w:val="clear" w:color="auto" w:fill="FCFCFC"/>
+        </w:rPr>
+        <w:t xml:space="preserve">limitations in classifying web services. </w:t>
+      </w:r>
+      <w:r>
+        <w:rPr>
+          <w:rFonts w:ascii="Amazon Ember" w:hAnsi="Amazon Ember" w:cs="Amazon Ember"/>
+          <w:color w:val="333333"/>
+          <w:spacing w:val="2"/>
+          <w:shd w:val="clear" w:color="auto" w:fill="FCFCFC"/>
+        </w:rPr>
+        <w:t xml:space="preserve">For instance, if we consider the following webservice description </w:t>
+      </w:r>
+      <w:r>
+        <w:rPr>
+          <w:rFonts w:ascii="Amazon Ember" w:hAnsi="Amazon Ember" w:cs="Amazon Ember"/>
+          <w:color w:val="333333"/>
+          <w:spacing w:val="2"/>
+          <w:shd w:val="clear" w:color="auto" w:fill="FCFCFC"/>
+        </w:rPr>
+        <w:t xml:space="preserve">which could also be an application composed of multiple microservices </w:t>
+      </w:r>
+      <w:r>
+        <w:rPr>
+          <w:rFonts w:ascii="Amazon Ember" w:hAnsi="Amazon Ember" w:cs="Amazon Ember"/>
+          <w:i/>
+          <w:lang w:val="en-GB"/>
+        </w:rPr>
+        <w:t>“An application that provides a real time report of all the meeting rooms that have been booked but which are not utilized”</w:t>
+      </w:r>
+      <w:r>
+        <w:rPr>
+          <w:rFonts w:ascii="Amazon Ember" w:hAnsi="Amazon Ember" w:cs="Amazon Ember"/>
+          <w:lang w:val="en-GB"/>
+        </w:rPr>
+        <w:t xml:space="preserve"> how would one go about retrieving discrete microservice components that make of the overall microservice to provide the sought functionality?</w:t>
       </w:r>
     </w:p>
     <w:p>
@@ -3541,107 +4046,7 @@
           <w:rFonts w:ascii="Amazon Ember" w:hAnsi="Amazon Ember" w:cs="Amazon Ember"/>
           <w:lang w:val="en-GB"/>
         </w:rPr>
-        <w:t xml:space="preserve">This research paper proposes a new framework for a more fine-grained taxonomy of microservices. Previous work done by </w:t>
-      </w:r>
-      <w:r>
-        <w:rPr>
-          <w:rFonts w:ascii="Amazon Ember" w:hAnsi="Amazon Ember" w:cs="Amazon Ember"/>
-          <w:color w:val="333333"/>
-          <w:spacing w:val="2"/>
-          <w:shd w:val="clear" w:color="auto" w:fill="FCFCFC"/>
-        </w:rPr>
-        <w:t>G</w:t>
-      </w:r>
-      <w:r>
-        <w:rPr>
-          <w:rFonts w:ascii="Amazon Ember" w:hAnsi="Amazon Ember" w:cs="Amazon Ember"/>
-          <w:color w:val="333333"/>
-          <w:spacing w:val="2"/>
-          <w:shd w:val="clear" w:color="auto" w:fill="FCFCFC"/>
-        </w:rPr>
-        <w:t>arriga (2018)</w:t>
-      </w:r>
-      <w:r>
-        <w:rPr>
-          <w:rFonts w:ascii="Amazon Ember" w:hAnsi="Amazon Ember" w:cs="Amazon Ember"/>
-          <w:color w:val="333333"/>
-          <w:spacing w:val="2"/>
-          <w:shd w:val="clear" w:color="auto" w:fill="FCFCFC"/>
-        </w:rPr>
-        <w:t xml:space="preserve"> </w:t>
-      </w:r>
-      <w:r>
-        <w:rPr>
-          <w:rFonts w:ascii="Amazon Ember" w:hAnsi="Amazon Ember" w:cs="Amazon Ember"/>
-          <w:color w:val="333333"/>
-          <w:spacing w:val="2"/>
-          <w:shd w:val="clear" w:color="auto" w:fill="FCFCFC"/>
-        </w:rPr>
-        <w:t xml:space="preserve">have shown some </w:t>
-      </w:r>
-      <w:r>
-        <w:rPr>
-          <w:rFonts w:ascii="Amazon Ember" w:hAnsi="Amazon Ember" w:cs="Amazon Ember"/>
-          <w:color w:val="333333"/>
-          <w:spacing w:val="2"/>
-          <w:shd w:val="clear" w:color="auto" w:fill="FCFCFC"/>
-        </w:rPr>
-        <w:t xml:space="preserve">limitations in classifying web services. </w:t>
-      </w:r>
-      <w:r>
-        <w:rPr>
-          <w:rFonts w:ascii="Amazon Ember" w:hAnsi="Amazon Ember" w:cs="Amazon Ember"/>
-          <w:color w:val="333333"/>
-          <w:spacing w:val="2"/>
-          <w:shd w:val="clear" w:color="auto" w:fill="FCFCFC"/>
-        </w:rPr>
-        <w:t xml:space="preserve">For instance, if we consider the following webservice description </w:t>
-      </w:r>
-      <w:r>
-        <w:rPr>
-          <w:rFonts w:ascii="Amazon Ember" w:hAnsi="Amazon Ember" w:cs="Amazon Ember"/>
-          <w:color w:val="333333"/>
-          <w:spacing w:val="2"/>
-          <w:shd w:val="clear" w:color="auto" w:fill="FCFCFC"/>
-        </w:rPr>
-        <w:t xml:space="preserve">which could also be an application composed of multiple microservices </w:t>
-      </w:r>
-      <w:r>
-        <w:rPr>
-          <w:rFonts w:ascii="Amazon Ember" w:hAnsi="Amazon Ember" w:cs="Amazon Ember"/>
-          <w:i/>
-          <w:lang w:val="en-GB"/>
-        </w:rPr>
-        <w:t>“An application that provides a real time report of all the meeting rooms that have been booked but which are not utilized”</w:t>
-      </w:r>
-      <w:r>
-        <w:rPr>
-          <w:rFonts w:ascii="Amazon Ember" w:hAnsi="Amazon Ember" w:cs="Amazon Ember"/>
-          <w:lang w:val="en-GB"/>
-        </w:rPr>
-        <w:t xml:space="preserve"> how would one go about retrieving discrete microservice components that make of the overall microservice to provide the sought functionality?</w:t>
-      </w:r>
-    </w:p>
-    <w:p>
-      <w:pPr>
-        <w:rPr>
-          <w:rFonts w:ascii="Amazon Ember" w:hAnsi="Amazon Ember" w:cs="Amazon Ember"/>
-          <w:lang w:val="en-GB"/>
-        </w:rPr>
-      </w:pPr>
-    </w:p>
-    <w:p>
-      <w:pPr>
-        <w:rPr>
-          <w:rFonts w:ascii="Amazon Ember" w:hAnsi="Amazon Ember" w:cs="Amazon Ember"/>
-          <w:lang w:val="en-GB"/>
-        </w:rPr>
-      </w:pPr>
-      <w:r>
-        <w:rPr>
-          <w:rFonts w:ascii="Amazon Ember" w:hAnsi="Amazon Ember" w:cs="Amazon Ember"/>
-          <w:lang w:val="en-GB"/>
-        </w:rPr>
+        <w:lastRenderedPageBreak/>
         <w:t>In this framework we propose using the keywords and map them to specifics function. In the case of the example above we have “real time report” will be mapped to reporting functionality while “all the meeting rooms” will indicate some sort of “querying” functionality</w:t>
       </w:r>
       <w:r>
@@ -4482,7 +4887,15 @@
           <w:rFonts w:ascii="Amazon Ember" w:hAnsi="Amazon Ember" w:cs="Amazon Ember"/>
           <w:lang w:val="en-GB"/>
         </w:rPr>
-        <w:t>all the components of a microservice architecture</w:t>
+        <w:t xml:space="preserve">all the </w:t>
+      </w:r>
+      <w:r>
+        <w:rPr>
+          <w:rFonts w:ascii="Amazon Ember" w:hAnsi="Amazon Ember" w:cs="Amazon Ember"/>
+          <w:lang w:val="en-GB"/>
+        </w:rPr>
+        <w:lastRenderedPageBreak/>
+        <w:t>components of a microservice architecture</w:t>
       </w:r>
       <w:r>
         <w:rPr>
@@ -5390,7 +5803,6 @@
           <w:noProof/>
           <w:lang w:val="en-GB" w:eastAsia="en-GB"/>
         </w:rPr>
-        <w:lastRenderedPageBreak/>
         <mc:AlternateContent>
           <mc:Choice Requires="wps">
             <w:drawing>
@@ -5876,7 +6288,7 @@
               </wp:anchor>
             </w:drawing>
           </mc:Choice>
-          <mc:Fallback xmlns:mo="http://schemas.microsoft.com/office/mac/office/2008/main" xmlns:mv="urn:schemas-microsoft-com:mac:vml">
+          <mc:Fallback xmlns:mv="urn:schemas-microsoft-com:mac:vml" xmlns:mo="http://schemas.microsoft.com/office/mac/office/2008/main">
             <w:pict>
               <v:line w14:anchorId="7723505E" id="Straight Connector 2" o:spid="_x0000_s1026" style="position:absolute;flip:x;z-index:251659264;visibility:visible;mso-wrap-style:square;mso-width-percent:0;mso-height-percent:0;mso-wrap-distance-left:9pt;mso-wrap-distance-top:0;mso-wrap-distance-right:9pt;mso-wrap-distance-bottom:0;mso-position-horizontal:absolute;mso-position-horizontal-relative:text;mso-position-vertical:absolute;mso-position-vertical-relative:text;mso-width-percent:0;mso-height-percent:0;mso-width-relative:margin;mso-height-relative:margin" from="395.1pt,7.4pt" to="395.1pt,36.8pt" o:gfxdata="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" strokecolor="black [3200]" strokeweight=".5pt">
                 <v:stroke joinstyle="miter"/>
@@ -5947,7 +6359,7 @@
               </wp:anchor>
             </w:drawing>
           </mc:Choice>
-          <mc:Fallback xmlns:mo="http://schemas.microsoft.com/office/mac/office/2008/main" xmlns:mv="urn:schemas-microsoft-com:mac:vml">
+          <mc:Fallback xmlns:mv="urn:schemas-microsoft-com:mac:vml" xmlns:mo="http://schemas.microsoft.com/office/mac/office/2008/main">
             <w:pict>
               <v:line w14:anchorId="1B72D178" id="Straight Connector 16" o:spid="_x0000_s1026" style="position:absolute;z-index:251670528;visibility:visible;mso-wrap-style:square;mso-width-percent:0;mso-height-percent:0;mso-wrap-distance-left:9pt;mso-wrap-distance-top:0;mso-wrap-distance-right:9pt;mso-wrap-distance-bottom:0;mso-position-horizontal:absolute;mso-position-horizontal-relative:text;mso-position-vertical:absolute;mso-position-vertical-relative:text;mso-width-percent:0;mso-height-percent:0;mso-width-relative:margin;mso-height-relative:margin" from="247.5pt,120.7pt" to="261.5pt,120.7pt" o:gfxdata="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" strokecolor="black [3200]" strokeweight=".5pt">
                 <v:stroke joinstyle="miter"/>
@@ -6015,7 +6427,7 @@
               </wp:anchor>
             </w:drawing>
           </mc:Choice>
-          <mc:Fallback xmlns:mo="http://schemas.microsoft.com/office/mac/office/2008/main" xmlns:mv="urn:schemas-microsoft-com:mac:vml">
+          <mc:Fallback xmlns:mv="urn:schemas-microsoft-com:mac:vml" xmlns:mo="http://schemas.microsoft.com/office/mac/office/2008/main">
             <w:pict>
               <v:line w14:anchorId="69DD569B" id="Straight Connector 13" o:spid="_x0000_s1026" style="position:absolute;flip:x;z-index:251668480;visibility:visible;mso-wrap-style:square;mso-width-percent:0;mso-wrap-distance-left:9pt;mso-wrap-distance-top:0;mso-wrap-distance-right:9pt;mso-wrap-distance-bottom:0;mso-position-horizontal:absolute;mso-position-horizontal-relative:text;mso-position-vertical:absolute;mso-position-vertical-relative:text;mso-width-percent:0;mso-width-relative:margin" from="206.9pt,121.3pt" to="218.2pt,121.3pt" o:gfxdata="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" strokecolor="black [3200]" strokeweight=".5pt">
                 <v:stroke joinstyle="miter"/>
@@ -6083,7 +6495,7 @@
               </wp:anchor>
             </w:drawing>
           </mc:Choice>
-          <mc:Fallback xmlns:mo="http://schemas.microsoft.com/office/mac/office/2008/main" xmlns:mv="urn:schemas-microsoft-com:mac:vml">
+          <mc:Fallback xmlns:mv="urn:schemas-microsoft-com:mac:vml" xmlns:mo="http://schemas.microsoft.com/office/mac/office/2008/main">
             <w:pict>
               <v:line w14:anchorId="7A91F2B6" id="Straight Connector 6" o:spid="_x0000_s1026" style="position:absolute;flip:x;z-index:251663360;visibility:visible;mso-wrap-style:square;mso-width-percent:0;mso-wrap-distance-left:9pt;mso-wrap-distance-top:0;mso-wrap-distance-right:9pt;mso-wrap-distance-bottom:0;mso-position-horizontal:absolute;mso-position-horizontal-relative:text;mso-position-vertical:absolute;mso-position-vertical-relative:text;mso-width-percent:0;mso-width-relative:margin" from="130.55pt,96.95pt" to="151.55pt,96.95pt" o:gfxdata="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" strokecolor="black [3200]" strokeweight=".5pt">
                 <v:stroke joinstyle="miter"/>
@@ -6151,7 +6563,7 @@
               </wp:anchor>
             </w:drawing>
           </mc:Choice>
-          <mc:Fallback xmlns:mo="http://schemas.microsoft.com/office/mac/office/2008/main" xmlns:mv="urn:schemas-microsoft-com:mac:vml">
+          <mc:Fallback xmlns:mv="urn:schemas-microsoft-com:mac:vml" xmlns:mo="http://schemas.microsoft.com/office/mac/office/2008/main">
             <w:pict>
               <v:line w14:anchorId="1AC7009C" id="Straight Connector 8" o:spid="_x0000_s1026" style="position:absolute;flip:x;z-index:251665408;visibility:visible;mso-wrap-style:square;mso-width-percent:0;mso-wrap-distance-left:9pt;mso-wrap-distance-top:0;mso-wrap-distance-right:9pt;mso-wrap-distance-bottom:0;mso-position-horizontal:absolute;mso-position-horizontal-relative:text;mso-position-vertical:absolute;mso-position-vertical-relative:text;mso-width-percent:0;mso-width-relative:margin" from="130.55pt,178.55pt" to="151.55pt,178.55pt" o:gfxdata="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" strokecolor="black [3200]" strokeweight=".5pt">
                 <v:stroke joinstyle="miter"/>
@@ -6219,7 +6631,7 @@
               </wp:anchor>
             </w:drawing>
           </mc:Choice>
-          <mc:Fallback xmlns:mo="http://schemas.microsoft.com/office/mac/office/2008/main" xmlns:mv="urn:schemas-microsoft-com:mac:vml">
+          <mc:Fallback xmlns:mv="urn:schemas-microsoft-com:mac:vml" xmlns:mo="http://schemas.microsoft.com/office/mac/office/2008/main">
             <w:pict>
               <v:line w14:anchorId="36FF316C" id="Straight Connector 9" o:spid="_x0000_s1026" style="position:absolute;flip:x;z-index:251666432;visibility:visible;mso-wrap-style:square;mso-width-percent:0;mso-wrap-distance-left:9pt;mso-wrap-distance-top:0;mso-wrap-distance-right:9pt;mso-wrap-distance-bottom:0;mso-position-horizontal:absolute;mso-position-horizontal-relative:text;mso-position-vertical:absolute;mso-position-vertical-relative:text;mso-width-percent:0;mso-width-relative:margin" from="130.55pt,3in" to="151.55pt,3in" o:gfxdata="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" strokecolor="black [3200]" strokeweight=".5pt">
                 <v:stroke joinstyle="miter"/>
@@ -6287,7 +6699,7 @@
               </wp:anchor>
             </w:drawing>
           </mc:Choice>
-          <mc:Fallback xmlns:mo="http://schemas.microsoft.com/office/mac/office/2008/main" xmlns:mv="urn:schemas-microsoft-com:mac:vml">
+          <mc:Fallback xmlns:mv="urn:schemas-microsoft-com:mac:vml" xmlns:mo="http://schemas.microsoft.com/office/mac/office/2008/main">
             <w:pict>
               <v:line w14:anchorId="794A86A4" id="Straight Connector 10" o:spid="_x0000_s1026" style="position:absolute;flip:x;z-index:251667456;visibility:visible;mso-wrap-style:square;mso-width-percent:0;mso-wrap-distance-left:9pt;mso-wrap-distance-top:0;mso-wrap-distance-right:9pt;mso-wrap-distance-bottom:0;mso-position-horizontal:absolute;mso-position-horizontal-relative:text;mso-position-vertical:absolute;mso-position-vertical-relative:text;mso-width-percent:0;mso-width-relative:margin" from="128.6pt,136.7pt" to="152.8pt,136.7pt" o:gfxdata="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" strokecolor="black [3200]" strokeweight=".5pt">
                 <v:stroke joinstyle="miter"/>
@@ -6352,7 +6764,7 @@
               </wp:anchor>
             </w:drawing>
           </mc:Choice>
-          <mc:Fallback xmlns:mo="http://schemas.microsoft.com/office/mac/office/2008/main" xmlns:mv="urn:schemas-microsoft-com:mac:vml">
+          <mc:Fallback xmlns:mv="urn:schemas-microsoft-com:mac:vml" xmlns:mo="http://schemas.microsoft.com/office/mac/office/2008/main">
             <w:pict>
               <v:line w14:anchorId="131918C8" id="Straight Connector 5" o:spid="_x0000_s1026" style="position:absolute;flip:x;z-index:251662336;visibility:visible;mso-wrap-style:square;mso-wrap-distance-left:9pt;mso-wrap-distance-top:0;mso-wrap-distance-right:9pt;mso-wrap-distance-bottom:0;mso-position-horizontal:absolute;mso-position-horizontal-relative:text;mso-position-vertical:absolute;mso-position-vertical-relative:text" from="128.05pt,59pt" to="153.85pt,59pt" o:gfxdata="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" strokecolor="black [3200]" strokeweight=".5pt">
                 <v:stroke joinstyle="miter"/>
@@ -6430,7 +6842,7 @@
               </wp:anchor>
             </w:drawing>
           </mc:Choice>
-          <mc:Fallback xmlns:mo="http://schemas.microsoft.com/office/mac/office/2008/main" xmlns:mv="urn:schemas-microsoft-com:mac:vml">
+          <mc:Fallback xmlns:mv="urn:schemas-microsoft-com:mac:vml" xmlns:mo="http://schemas.microsoft.com/office/mac/office/2008/main">
             <w:pict>
               <v:shapetype w14:anchorId="406A02CB" id="_x0000_t86" coordsize="21600,21600" o:spt="86" adj="1800" path="m,qx21600@0l21600@1qy,21600e" filled="f">
                 <v:formulas>
@@ -6507,7 +6919,7 @@
               </wp:anchor>
             </w:drawing>
           </mc:Choice>
-          <mc:Fallback xmlns:mo="http://schemas.microsoft.com/office/mac/office/2008/main" xmlns:mv="urn:schemas-microsoft-com:mac:vml">
+          <mc:Fallback xmlns:mv="urn:schemas-microsoft-com:mac:vml" xmlns:mo="http://schemas.microsoft.com/office/mac/office/2008/main">
             <w:pict>
               <v:line w14:anchorId="3E2A57CA" id="Straight Connector 7" o:spid="_x0000_s1026" style="position:absolute;flip:x;z-index:251664384;visibility:visible;mso-wrap-style:square;mso-wrap-distance-left:9pt;mso-wrap-distance-top:0;mso-wrap-distance-right:9pt;mso-wrap-distance-bottom:0;mso-position-horizontal:absolute;mso-position-horizontal-relative:text;mso-position-vertical:absolute;mso-position-vertical-relative:text" from="153pt,120.95pt" to="178.8pt,120.95pt" o:gfxdata="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" strokecolor="black [3200]" strokeweight=".5pt">
                 <v:stroke joinstyle="miter"/>
@@ -6572,7 +6984,7 @@
               </wp:anchor>
             </w:drawing>
           </mc:Choice>
-          <mc:Fallback xmlns:mo="http://schemas.microsoft.com/office/mac/office/2008/main" xmlns:mv="urn:schemas-microsoft-com:mac:vml">
+          <mc:Fallback xmlns:mv="urn:schemas-microsoft-com:mac:vml" xmlns:mo="http://schemas.microsoft.com/office/mac/office/2008/main">
             <w:pict>
               <v:line w14:anchorId="1C11E8DD" id="Straight Connector 15" o:spid="_x0000_s1026" style="position:absolute;z-index:251669504;visibility:visible;mso-wrap-style:square;mso-wrap-distance-left:9pt;mso-wrap-distance-top:0;mso-wrap-distance-right:9pt;mso-wrap-distance-bottom:0;mso-position-horizontal:absolute;mso-position-horizontal-relative:text;mso-position-vertical:absolute;mso-position-vertical-relative:text" from="244.3pt,131.85pt" to="244.3pt,131.85pt" o:gfxdata="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" strokecolor="#4472c4 [3204]" strokeweight=".5pt">
                 <v:stroke joinstyle="miter"/>
@@ -7196,15 +7608,7 @@
           <w:rFonts w:ascii="Amazon Ember" w:hAnsi="Amazon Ember" w:cs="Amazon Ember"/>
           <w:lang w:val="en-GB"/>
         </w:rPr>
-        <w:t xml:space="preserve">The next sub-dimension under technology is whether the execution done synchronously or asynchronously. This subdimension is somewhat tightly related to </w:t>
-      </w:r>
-      <w:r>
-        <w:rPr>
-          <w:rFonts w:ascii="Amazon Ember" w:hAnsi="Amazon Ember" w:cs="Amazon Ember"/>
-          <w:lang w:val="en-GB"/>
-        </w:rPr>
-        <w:lastRenderedPageBreak/>
-        <w:t xml:space="preserve">the communication protocols and are sometime used interchangeably. In reality they designate two distinct concepts albeit the close relation between those concepts. In general, messaging queuing tend to be more suitable for </w:t>
+        <w:t xml:space="preserve">The next sub-dimension under technology is whether the execution done synchronously or asynchronously. This subdimension is somewhat tightly related to the communication protocols and are sometime used interchangeably. In reality they designate two distinct concepts albeit the close relation between those concepts. In general, messaging queuing tend to be more suitable for </w:t>
       </w:r>
       <w:r>
         <w:rPr>
@@ -7348,7 +7752,15 @@
           <w:rFonts w:ascii="Amazon Ember" w:hAnsi="Amazon Ember" w:cs="Amazon Ember"/>
           <w:lang w:val="en-GB"/>
         </w:rPr>
-        <w:t xml:space="preserve">. Data could also be stored in files such as csv or text files although this method is less and less utilized perhaps due to the variety of databases for structured and unstructured data available today as open source and also the continued drop in price of the COTS </w:t>
+        <w:t xml:space="preserve">. Data could also be stored in files such as csv or text </w:t>
+      </w:r>
+      <w:r>
+        <w:rPr>
+          <w:rFonts w:ascii="Amazon Ember" w:hAnsi="Amazon Ember" w:cs="Amazon Ember"/>
+          <w:lang w:val="en-GB"/>
+        </w:rPr>
+        <w:lastRenderedPageBreak/>
+        <w:t xml:space="preserve">files although this method is less and less utilized perhaps due to the variety of databases for structured and unstructured data available today as open source and also the continued drop in price of the COTS </w:t>
       </w:r>
       <w:r>
         <w:rPr>
@@ -7584,15 +7996,7 @@
           <w:rFonts w:ascii="Amazon Ember" w:hAnsi="Amazon Ember" w:cs="Amazon Ember"/>
           <w:lang w:val="en-GB"/>
         </w:rPr>
-        <w:t xml:space="preserve"> while a weighting of 5 means the </w:t>
-      </w:r>
-      <w:r>
-        <w:rPr>
-          <w:rFonts w:ascii="Amazon Ember" w:hAnsi="Amazon Ember" w:cs="Amazon Ember"/>
-          <w:lang w:val="en-GB"/>
-        </w:rPr>
-        <w:lastRenderedPageBreak/>
-        <w:t xml:space="preserve">dimension </w:t>
+        <w:t xml:space="preserve"> while a weighting of 5 means the dimension </w:t>
       </w:r>
       <w:r>
         <w:rPr>
@@ -10219,6 +10623,7 @@
           <w:rFonts w:ascii="Amazon Ember" w:hAnsi="Amazon Ember" w:cs="Amazon Ember"/>
           <w:lang w:val="en-GB"/>
         </w:rPr>
+        <w:lastRenderedPageBreak/>
         <w:t xml:space="preserve">From the above table we can see that the most influential dimension for classifying microservices from a deployment perspective is the serverless characteristic which can be implemented in the cloud (public, private). Serverless is a relatively new concept that allows running </w:t>
       </w:r>
       <w:r>
@@ -13463,14 +13868,7 @@
         <w:rPr>
           <w:rFonts w:ascii="Amazon Ember" w:hAnsi="Amazon Ember" w:cs="Amazon Ember"/>
         </w:rPr>
-        <w:t xml:space="preserve">Zimmermann (2017) cites RESTful HTTP as one of the most widely used communication protocol for microservices designed to help overcome the limitations </w:t>
-      </w:r>
-      <w:r>
-        <w:rPr>
-          <w:rFonts w:ascii="Amazon Ember" w:hAnsi="Amazon Ember" w:cs="Amazon Ember"/>
-        </w:rPr>
-        <w:lastRenderedPageBreak/>
-        <w:t xml:space="preserve">of Service Oriented Architecture (SOA). </w:t>
+        <w:t xml:space="preserve">Zimmermann (2017) cites RESTful HTTP as one of the most widely used communication protocol for microservices designed to help overcome the limitations of Service Oriented Architecture (SOA). </w:t>
       </w:r>
       <w:r>
         <w:rPr>
@@ -16861,7 +17259,6 @@
         <w:rPr>
           <w:color w:val="000000"/>
         </w:rPr>
-        <w:lastRenderedPageBreak/>
         <w:t xml:space="preserve">Parameters: </w:t>
       </w:r>
     </w:p>
@@ -17312,6 +17709,7 @@
         <w:rPr>
           <w:color w:val="000000"/>
         </w:rPr>
+        <w:lastRenderedPageBreak/>
         <w:t xml:space="preserve">            Method: ANY</w:t>
       </w:r>
     </w:p>
@@ -17676,16 +18074,7 @@
           <w:color w:val="000000"/>
           <w:sz w:val="24"/>
         </w:rPr>
-        <w:t xml:space="preserve"> </w:t>
-      </w:r>
-      <w:r>
-        <w:rPr>
-          <w:rFonts w:ascii="Amazon Ember" w:hAnsi="Amazon Ember" w:cs="Amazon Ember"/>
-          <w:color w:val="000000"/>
-          <w:sz w:val="24"/>
-        </w:rPr>
-        <w:lastRenderedPageBreak/>
-        <w:t xml:space="preserve">calls as indicated in the code. As there is no data to tell whether the microservice execute synchronously or asynchronously nor any indication on the security technology used if any we will give those dimensions a weight of 0. This leaves us with the data store dimension to finalize </w:t>
+        <w:t xml:space="preserve"> calls as indicated in the code. As there is no data to tell whether the microservice execute synchronously or asynchronously nor any indication on the security technology used if any we will give those dimensions a weight of 0. This leaves us with the data store dimension to finalize </w:t>
       </w:r>
       <w:r>
         <w:rPr>
@@ -17844,7 +18233,15 @@
           <w:rFonts w:ascii="Amazon Ember" w:hAnsi="Amazon Ember" w:cs="Amazon Ember"/>
           <w:lang w:val="en-GB"/>
         </w:rPr>
-        <w:t>has its shortcomings</w:t>
+        <w:t xml:space="preserve">has </w:t>
+      </w:r>
+      <w:r>
+        <w:rPr>
+          <w:rFonts w:ascii="Amazon Ember" w:hAnsi="Amazon Ember" w:cs="Amazon Ember"/>
+          <w:lang w:val="en-GB"/>
+        </w:rPr>
+        <w:lastRenderedPageBreak/>
+        <w:t>its shortcomings</w:t>
       </w:r>
       <w:r>
         <w:rPr>
@@ -18278,15 +18675,7 @@
           <w:rFonts w:ascii="Amazon Ember" w:hAnsi="Amazon Ember" w:cs="Amazon Ember"/>
           <w:lang w:val="en-GB"/>
         </w:rPr>
-        <w:t xml:space="preserve">If we take look at microservices functions from a perspective of possible HTTP methods that can be used by web services it becomes </w:t>
-      </w:r>
-      <w:r>
-        <w:rPr>
-          <w:rFonts w:ascii="Amazon Ember" w:hAnsi="Amazon Ember" w:cs="Amazon Ember"/>
-          <w:lang w:val="en-GB"/>
-        </w:rPr>
-        <w:lastRenderedPageBreak/>
-        <w:t>obvious that the DELETE method has not been accounted for which may indicate that we might have missed other functions with our method.</w:t>
+        <w:t>If we take look at microservices functions from a perspective of possible HTTP methods that can be used by web services it becomes obvious that the DELETE method has not been accounted for which may indicate that we might have missed other functions with our method.</w:t>
       </w:r>
     </w:p>
     <w:p>
@@ -18423,7 +18812,15 @@
           <w:rFonts w:ascii="Amazon Ember" w:hAnsi="Amazon Ember" w:cs="Amazon Ember"/>
           <w:lang w:val="en-GB"/>
         </w:rPr>
-        <w:t>with 0 representing the lowest measurement which indicates that the dimension has little or no influence over the classification of the microservice</w:t>
+        <w:t xml:space="preserve">with 0 representing the lowest measurement which indicates that </w:t>
+      </w:r>
+      <w:r>
+        <w:rPr>
+          <w:rFonts w:ascii="Amazon Ember" w:hAnsi="Amazon Ember" w:cs="Amazon Ember"/>
+          <w:lang w:val="en-GB"/>
+        </w:rPr>
+        <w:lastRenderedPageBreak/>
+        <w:t>the dimension has little or no influence over the classification of the microservice</w:t>
       </w:r>
       <w:r>
         <w:rPr>
@@ -18537,7 +18934,6 @@
           <w:u w:val="single"/>
           <w:lang w:val="en-GB"/>
         </w:rPr>
-        <w:lastRenderedPageBreak/>
         <w:t>References</w:t>
       </w:r>
     </w:p>
@@ -18764,6 +19160,7 @@
           <w:rFonts w:ascii="Amazon Ember" w:hAnsi="Amazon Ember" w:cs="Amazon Ember"/>
           <w:lang w:val="en-GB"/>
         </w:rPr>
+        <w:lastRenderedPageBreak/>
         <w:t xml:space="preserve">Dmitry </w:t>
       </w:r>
       <w:proofErr w:type="spellStart"/>
@@ -19258,23 +19655,13 @@
           <w:rFonts w:ascii="Amazon Ember" w:hAnsi="Amazon Ember" w:cs="Amazon Ember"/>
         </w:rPr>
       </w:pPr>
-      <w:proofErr w:type="spellStart"/>
       <w:r>
         <w:rPr>
           <w:rFonts w:ascii="Amazon Ember" w:hAnsi="Amazon Ember" w:cs="Amazon Ember"/>
           <w:color w:val="333333"/>
           <w:shd w:val="clear" w:color="auto" w:fill="FFFFFF"/>
         </w:rPr>
-        <w:t>Soldani</w:t>
-      </w:r>
-      <w:proofErr w:type="spellEnd"/>
-      <w:r>
-        <w:rPr>
-          <w:rFonts w:ascii="Amazon Ember" w:hAnsi="Amazon Ember" w:cs="Amazon Ember"/>
-          <w:color w:val="333333"/>
-          <w:shd w:val="clear" w:color="auto" w:fill="FFFFFF"/>
-        </w:rPr>
-        <w:t xml:space="preserve">, J., </w:t>
+        <w:t xml:space="preserve">Soldani, J., </w:t>
       </w:r>
       <w:proofErr w:type="spellStart"/>
       <w:r>
@@ -19873,7 +20260,6 @@
           <w:b/>
           <w:lang w:val="en-GB"/>
         </w:rPr>
-        <w:lastRenderedPageBreak/>
         <w:t>Appendix</w:t>
       </w:r>
     </w:p>
@@ -20259,6 +20645,7 @@
                 <w:sz w:val="20"/>
                 <w:szCs w:val="20"/>
               </w:rPr>
+              <w:lastRenderedPageBreak/>
               <w:t>3</w:t>
             </w:r>
           </w:p>
@@ -20948,7 +21335,6 @@
                 <w:sz w:val="20"/>
                 <w:szCs w:val="20"/>
               </w:rPr>
-              <w:lastRenderedPageBreak/>
               <w:t>9</w:t>
             </w:r>
           </w:p>
@@ -21348,6 +21734,7 @@
                 <w:sz w:val="20"/>
                 <w:szCs w:val="20"/>
               </w:rPr>
+              <w:lastRenderedPageBreak/>
               <w:t>12</w:t>
             </w:r>
           </w:p>
@@ -21980,7 +22367,6 @@
                 <w:sz w:val="20"/>
                 <w:szCs w:val="20"/>
               </w:rPr>
-              <w:lastRenderedPageBreak/>
               <w:t>18</w:t>
             </w:r>
           </w:p>
@@ -22318,6 +22704,7 @@
                 <w:sz w:val="20"/>
                 <w:szCs w:val="20"/>
               </w:rPr>
+              <w:lastRenderedPageBreak/>
               <w:t>21</w:t>
             </w:r>
           </w:p>
@@ -23053,7 +23440,6 @@
                 <w:sz w:val="20"/>
                 <w:szCs w:val="20"/>
               </w:rPr>
-              <w:lastRenderedPageBreak/>
               <w:t>28</w:t>
             </w:r>
           </w:p>
@@ -23371,6 +23757,7 @@
                 <w:sz w:val="20"/>
                 <w:szCs w:val="20"/>
               </w:rPr>
+              <w:lastRenderedPageBreak/>
               <w:t>31</w:t>
             </w:r>
           </w:p>
@@ -24067,7 +24454,6 @@
                 <w:sz w:val="20"/>
                 <w:szCs w:val="20"/>
               </w:rPr>
-              <w:lastRenderedPageBreak/>
               <w:t>37</w:t>
             </w:r>
           </w:p>
@@ -24302,6 +24688,7 @@
                 <w:sz w:val="20"/>
                 <w:szCs w:val="20"/>
               </w:rPr>
+              <w:lastRenderedPageBreak/>
               <w:t>39</w:t>
             </w:r>
           </w:p>
@@ -25079,7 +25466,6 @@
                 <w:sz w:val="20"/>
                 <w:szCs w:val="20"/>
               </w:rPr>
-              <w:lastRenderedPageBreak/>
               <w:t>46</w:t>
             </w:r>
           </w:p>
@@ -25395,6 +25781,7 @@
                 <w:sz w:val="20"/>
                 <w:szCs w:val="20"/>
               </w:rPr>
+              <w:lastRenderedPageBreak/>
               <w:t>49</w:t>
             </w:r>
           </w:p>
@@ -26362,7 +26749,6 @@
                 <w:sz w:val="20"/>
                 <w:szCs w:val="20"/>
               </w:rPr>
-              <w:lastRenderedPageBreak/>
               <w:t>58</w:t>
             </w:r>
           </w:p>
@@ -26678,6 +27064,7 @@
                 <w:sz w:val="20"/>
                 <w:szCs w:val="20"/>
               </w:rPr>
+              <w:lastRenderedPageBreak/>
               <w:t>61</w:t>
             </w:r>
           </w:p>
@@ -27765,7 +28152,6 @@
                 <w:sz w:val="20"/>
                 <w:szCs w:val="20"/>
               </w:rPr>
-              <w:lastRenderedPageBreak/>
               <w:t>71</w:t>
             </w:r>
           </w:p>
@@ -28081,6 +28467,7 @@
                 <w:sz w:val="20"/>
                 <w:szCs w:val="20"/>
               </w:rPr>
+              <w:lastRenderedPageBreak/>
               <w:t>74</w:t>
             </w:r>
           </w:p>
@@ -29037,7 +29424,6 @@
                 <w:sz w:val="20"/>
                 <w:szCs w:val="20"/>
               </w:rPr>
-              <w:lastRenderedPageBreak/>
               <w:t>83</w:t>
             </w:r>
           </w:p>
@@ -29458,6 +29844,7 @@
                 <w:sz w:val="20"/>
                 <w:szCs w:val="20"/>
               </w:rPr>
+              <w:lastRenderedPageBreak/>
               <w:t>87</w:t>
             </w:r>
           </w:p>
@@ -30403,7 +30790,6 @@
                 <w:sz w:val="20"/>
                 <w:szCs w:val="20"/>
               </w:rPr>
-              <w:lastRenderedPageBreak/>
               <w:t>96</w:t>
             </w:r>
           </w:p>
@@ -30824,6 +31210,7 @@
                 <w:sz w:val="20"/>
                 <w:szCs w:val="20"/>
               </w:rPr>
+              <w:lastRenderedPageBreak/>
               <w:t>100</w:t>
             </w:r>
           </w:p>
@@ -30915,8 +31302,6 @@
           <w:lang w:val="en-GB"/>
         </w:rPr>
       </w:pPr>
-      <w:bookmarkStart w:id="0" w:name="_GoBack"/>
-      <w:bookmarkEnd w:id="0"/>
     </w:p>
     <w:p>
       <w:pPr>
@@ -46692,7 +47077,7 @@
 </file>
 
 <file path=customXml/itemProps1.xml><?xml version="1.0" encoding="utf-8"?>
-<ds:datastoreItem xmlns:ds="http://schemas.openxmlformats.org/officeDocument/2006/customXml" ds:itemID="{B4D9526C-ED99-3247-A64C-B65692474EBB}">
+<ds:datastoreItem xmlns:ds="http://schemas.openxmlformats.org/officeDocument/2006/customXml" ds:itemID="{49429A2A-46D3-7846-B539-F4ABEEFA6F4E}">
   <ds:schemaRefs>
     <ds:schemaRef ds:uri="http://schemas.openxmlformats.org/officeDocument/2006/bibliography"/>
   </ds:schemaRefs>

</xml_diff>